<commit_message>
actualizacion de documentos de requerimientos
</commit_message>
<xml_diff>
--- a/Desarrollo/SVB/documentos/analisis/SVB_REQ.docx
+++ b/Desarrollo/SVB/documentos/analisis/SVB_REQ.docx
@@ -1,6 +1,6 @@
 
 <file path=word/document.xml><?xml version="1.0" encoding="utf-8"?>
-<w:document xmlns:wpc="http://schemas.microsoft.com/office/word/2010/wordprocessingCanvas" xmlns:mc="http://schemas.openxmlformats.org/markup-compatibility/2006" xmlns:o="urn:schemas-microsoft-com:office:office" xmlns:r="http://schemas.openxmlformats.org/officeDocument/2006/relationships" xmlns:m="http://schemas.openxmlformats.org/officeDocument/2006/math" xmlns:v="urn:schemas-microsoft-com:vml" xmlns:wp14="http://schemas.microsoft.com/office/word/2010/wordprocessingDrawing" xmlns:wp="http://schemas.openxmlformats.org/drawingml/2006/wordprocessingDrawing" xmlns:w10="urn:schemas-microsoft-com:office:word" xmlns:w="http://schemas.openxmlformats.org/wordprocessingml/2006/main" xmlns:w14="http://schemas.microsoft.com/office/word/2010/wordml" xmlns:w15="http://schemas.microsoft.com/office/word/2012/wordml" xmlns:wpg="http://schemas.microsoft.com/office/word/2010/wordprocessingGroup" xmlns:wpi="http://schemas.microsoft.com/office/word/2010/wordprocessingInk" xmlns:wne="http://schemas.microsoft.com/office/word/2006/wordml" xmlns:wps="http://schemas.microsoft.com/office/word/2010/wordprocessingShape" mc:Ignorable="w14 w15 wp14">
+<w:document xmlns:wpc="http://schemas.microsoft.com/office/word/2010/wordprocessingCanvas" xmlns:cx="http://schemas.microsoft.com/office/drawing/2014/chartex" xmlns:cx1="http://schemas.microsoft.com/office/drawing/2015/9/8/chartex" xmlns:cx2="http://schemas.microsoft.com/office/drawing/2015/10/21/chartex" xmlns:cx3="http://schemas.microsoft.com/office/drawing/2016/5/9/chartex" xmlns:cx4="http://schemas.microsoft.com/office/drawing/2016/5/10/chartex" xmlns:cx5="http://schemas.microsoft.com/office/drawing/2016/5/11/chartex" xmlns:cx6="http://schemas.microsoft.com/office/drawing/2016/5/12/chartex" xmlns:cx7="http://schemas.microsoft.com/office/drawing/2016/5/13/chartex" xmlns:cx8="http://schemas.microsoft.com/office/drawing/2016/5/14/chartex" xmlns:mc="http://schemas.openxmlformats.org/markup-compatibility/2006" xmlns:aink="http://schemas.microsoft.com/office/drawing/2016/ink" xmlns:am3d="http://schemas.microsoft.com/office/drawing/2017/model3d" xmlns:o="urn:schemas-microsoft-com:office:office" xmlns:r="http://schemas.openxmlformats.org/officeDocument/2006/relationships" xmlns:m="http://schemas.openxmlformats.org/officeDocument/2006/math" xmlns:v="urn:schemas-microsoft-com:vml" xmlns:wp14="http://schemas.microsoft.com/office/word/2010/wordprocessingDrawing" xmlns:wp="http://schemas.openxmlformats.org/drawingml/2006/wordprocessingDrawing" xmlns:w10="urn:schemas-microsoft-com:office:word" xmlns:w="http://schemas.openxmlformats.org/wordprocessingml/2006/main" xmlns:w14="http://schemas.microsoft.com/office/word/2010/wordml" xmlns:w15="http://schemas.microsoft.com/office/word/2012/wordml" xmlns:w16cex="http://schemas.microsoft.com/office/word/2018/wordml/cex" xmlns:w16cid="http://schemas.microsoft.com/office/word/2016/wordml/cid" xmlns:w16="http://schemas.microsoft.com/office/word/2018/wordml" xmlns:w16se="http://schemas.microsoft.com/office/word/2015/wordml/symex" xmlns:wpg="http://schemas.microsoft.com/office/word/2010/wordprocessingGroup" xmlns:wpi="http://schemas.microsoft.com/office/word/2010/wordprocessingInk" xmlns:wne="http://schemas.microsoft.com/office/word/2006/wordml" xmlns:wps="http://schemas.microsoft.com/office/word/2010/wordprocessingShape" mc:Ignorable="w14 w15 w16se w16cid w16 w16cex wp14">
   <w:body>
     <w:p>
       <w:pPr>
@@ -52,7 +52,7 @@
         <mc:AlternateContent>
           <mc:Choice Requires="wpg">
             <w:drawing>
-              <wp:anchor distT="0" distB="0" distL="114300" distR="114300" simplePos="0" relativeHeight="251658240" behindDoc="0" locked="0" layoutInCell="1" hidden="0" allowOverlap="1">
+              <wp:anchor distT="0" distB="0" distL="114300" distR="114300" simplePos="0" relativeHeight="251658240" behindDoc="0" locked="0" layoutInCell="1" hidden="0" allowOverlap="1" wp14:anchorId="123FDBD0" wp14:editId="36E06832">
                 <wp:simplePos x="0" y="0"/>
                 <wp:positionH relativeFrom="column">
                   <wp:posOffset>558800</wp:posOffset>
@@ -95,7 +95,7 @@
               </wp:anchor>
             </w:drawing>
           </mc:Choice>
-          <mc:Fallback xmlns:sl="http://schemas.openxmlformats.org/schemaLibrary/2006/main" xmlns:a="http://schemas.openxmlformats.org/drawingml/2006/main" xmlns:pic="http://schemas.openxmlformats.org/drawingml/2006/picture" xmlns:c="http://schemas.openxmlformats.org/drawingml/2006/chart" xmlns:lc="http://schemas.openxmlformats.org/drawingml/2006/lockedCanvas" xmlns:dgm="http://schemas.openxmlformats.org/drawingml/2006/diagram">
+          <mc:Fallback xmlns:dgm="http://schemas.openxmlformats.org/drawingml/2006/diagram" xmlns:lc="http://schemas.openxmlformats.org/drawingml/2006/lockedCanvas" xmlns:c="http://schemas.openxmlformats.org/drawingml/2006/chart" xmlns:pic="http://schemas.openxmlformats.org/drawingml/2006/picture" xmlns:a="http://schemas.openxmlformats.org/drawingml/2006/main" xmlns:sl="http://schemas.openxmlformats.org/schemaLibrary/2006/main">
             <w:drawing>
               <wp:anchor allowOverlap="1" behindDoc="0" distB="0" distT="0" distL="114300" distR="114300" hidden="0" layoutInCell="1" locked="0" relativeHeight="0" simplePos="0">
                 <wp:simplePos x="0" y="0"/>
@@ -3751,8 +3751,6 @@
               </w:rPr>
               <w:t>producto</w:t>
             </w:r>
-            <w:bookmarkStart w:id="10" w:name="_GoBack"/>
-            <w:bookmarkEnd w:id="10"/>
             <w:r>
               <w:rPr>
                 <w:color w:val="000000"/>
@@ -6209,13 +6207,8 @@
         <w:ind w:firstLine="720"/>
       </w:pPr>
       <w:r>
-        <w:t xml:space="preserve">En la Tabla 6, se muestra el requerimiento: actualizar </w:t>
+        <w:t>En la Tabla 6, se muestra el requerimiento: actualizar producto .</w:t>
       </w:r>
-      <w:proofErr w:type="gramStart"/>
-      <w:r>
-        <w:t>producto .</w:t>
-      </w:r>
-      <w:proofErr w:type="gramEnd"/>
     </w:p>
     <w:tbl>
       <w:tblPr>
@@ -6729,13 +6722,8 @@
               </w:pBdr>
               <w:spacing w:after="0"/>
             </w:pPr>
-            <w:proofErr w:type="gramStart"/>
-            <w:r>
-              <w:t>para</w:t>
-            </w:r>
-            <w:proofErr w:type="gramEnd"/>
-            <w:r>
-              <w:t xml:space="preserve"> que le muestre los valores a editar.</w:t>
+            <w:r>
+              <w:t>para que le muestre los valores a editar.</w:t>
             </w:r>
           </w:p>
           <w:p>
@@ -7192,15 +7180,7 @@
         <w:ind w:firstLine="720"/>
       </w:pPr>
       <w:r>
-        <w:t xml:space="preserve">En la Tabla 7, se muestra el requerimiento: Agregar nuevo </w:t>
-      </w:r>
-      <w:proofErr w:type="spellStart"/>
-      <w:r>
-        <w:t>categoria</w:t>
-      </w:r>
-      <w:proofErr w:type="spellEnd"/>
-      <w:r>
-        <w:t>.</w:t>
+        <w:t>En la Tabla 7, se muestra el requerimiento: Agregar nuevo categoria.</w:t>
       </w:r>
     </w:p>
     <w:tbl>
@@ -7520,7 +7500,6 @@
               </w:rPr>
               <w:t xml:space="preserve">Agregar nuevo </w:t>
             </w:r>
-            <w:proofErr w:type="spellStart"/>
             <w:r>
               <w:rPr>
                 <w:sz w:val="24"/>
@@ -7528,7 +7507,6 @@
               </w:rPr>
               <w:t>categoria</w:t>
             </w:r>
-            <w:proofErr w:type="spellEnd"/>
           </w:p>
         </w:tc>
         <w:tc>
@@ -7612,13 +7590,8 @@
               <w:t>Gestionar</w:t>
             </w:r>
             <w:r>
-              <w:t xml:space="preserve"> </w:t>
-            </w:r>
-            <w:proofErr w:type="spellStart"/>
-            <w:r>
-              <w:t>categoria</w:t>
-            </w:r>
-            <w:proofErr w:type="spellEnd"/>
+              <w:t xml:space="preserve"> categoria</w:t>
+            </w:r>
           </w:p>
         </w:tc>
       </w:tr>
@@ -7731,19 +7704,9 @@
               </w:rPr>
               <w:t xml:space="preserve">, </w:t>
             </w:r>
-            <w:proofErr w:type="spellStart"/>
-            <w:r>
-              <w:t>Energizantes</w:t>
-            </w:r>
-            <w:proofErr w:type="spellEnd"/>
-            <w:r>
-              <w:t xml:space="preserve">, Cereales, </w:t>
-            </w:r>
-            <w:proofErr w:type="spellStart"/>
-            <w:r>
-              <w:t>etc</w:t>
-            </w:r>
-            <w:proofErr w:type="spellEnd"/>
+            <w:r>
+              <w:t>Energizantes, Cereales, etc</w:t>
+            </w:r>
             <w:r>
               <w:rPr>
                 <w:color w:val="000000"/>
@@ -8974,8 +8937,8 @@
           <w:szCs w:val="26"/>
         </w:rPr>
       </w:pPr>
-      <w:bookmarkStart w:id="11" w:name="_heading=h.uh4airfholjl" w:colFirst="0" w:colLast="0"/>
-      <w:bookmarkEnd w:id="11"/>
+      <w:bookmarkStart w:id="10" w:name="_heading=h.uh4airfholjl" w:colFirst="0" w:colLast="0"/>
+      <w:bookmarkEnd w:id="10"/>
       <w:r>
         <w:rPr>
           <w:sz w:val="26"/>
@@ -9400,15 +9363,7 @@
               <w:spacing w:after="0"/>
             </w:pPr>
             <w:r>
-              <w:t xml:space="preserve">El sistema genera un listado de todos los pedidos solicitados por </w:t>
-            </w:r>
-            <w:proofErr w:type="gramStart"/>
-            <w:r>
-              <w:t>los usuario</w:t>
-            </w:r>
-            <w:proofErr w:type="gramEnd"/>
-            <w:r>
-              <w:t>, mostrando alguno de los datos relevantes y ordenados de orden de llegada. </w:t>
+              <w:t>El sistema genera un listado de todos los pedidos solicitados por los usuario, mostrando alguno de los datos relevantes y ordenados de orden de llegada. </w:t>
             </w:r>
           </w:p>
           <w:p>
@@ -9498,21 +9453,7 @@
               <w:rPr>
                 <w:rFonts w:ascii="Arial" w:eastAsia="Arial" w:hAnsi="Arial" w:cs="Arial"/>
               </w:rPr>
-              <w:t>Atender (</w:t>
-            </w:r>
-            <w:proofErr w:type="spellStart"/>
-            <w:r>
-              <w:rPr>
-                <w:rFonts w:ascii="Arial" w:eastAsia="Arial" w:hAnsi="Arial" w:cs="Arial"/>
-              </w:rPr>
-              <w:t>check</w:t>
-            </w:r>
-            <w:proofErr w:type="spellEnd"/>
-            <w:r>
-              <w:rPr>
-                <w:rFonts w:ascii="Arial" w:eastAsia="Arial" w:hAnsi="Arial" w:cs="Arial"/>
-              </w:rPr>
-              <w:t>)</w:t>
+              <w:t>Atender (check)</w:t>
             </w:r>
           </w:p>
         </w:tc>
@@ -10185,15 +10126,7 @@
             </w:pPr>
             <w:r>
               <w:lastRenderedPageBreak/>
-              <w:t xml:space="preserve">El sistema genera un reporte de pedido detallado por </w:t>
-            </w:r>
-            <w:proofErr w:type="gramStart"/>
-            <w:r>
-              <w:t>los usuario</w:t>
-            </w:r>
-            <w:proofErr w:type="gramEnd"/>
-            <w:r>
-              <w:t>, mostrando todos los productos solicitados con los datos relevantes y se hará confirmación de atendido mediante presión del botón “Atendido”. </w:t>
+              <w:t>El sistema genera un reporte de pedido detallado por los usuario, mostrando todos los productos solicitados con los datos relevantes y se hará confirmación de atendido mediante presión del botón “Atendido”. </w:t>
             </w:r>
           </w:p>
           <w:p>
@@ -10302,6 +10235,3155 @@
                 <w:rFonts w:ascii="Arial" w:eastAsia="Arial" w:hAnsi="Arial" w:cs="Arial"/>
               </w:rPr>
               <w:t>Nombre</w:t>
+            </w:r>
+          </w:p>
+        </w:tc>
+      </w:tr>
+      <w:tr>
+        <w:trPr>
+          <w:trHeight w:val="439"/>
+        </w:trPr>
+        <w:tc>
+          <w:tcPr>
+            <w:tcW w:w="8805" w:type="dxa"/>
+            <w:gridSpan w:val="4"/>
+            <w:tcBorders>
+              <w:top w:val="single" w:sz="8" w:space="0" w:color="000000"/>
+              <w:left w:val="single" w:sz="8" w:space="0" w:color="000000"/>
+              <w:bottom w:val="single" w:sz="8" w:space="0" w:color="000000"/>
+              <w:right w:val="single" w:sz="8" w:space="0" w:color="000000"/>
+            </w:tcBorders>
+            <w:shd w:val="clear" w:color="auto" w:fill="BFBFBF"/>
+            <w:tcMar>
+              <w:top w:w="100" w:type="dxa"/>
+              <w:left w:w="100" w:type="dxa"/>
+              <w:bottom w:w="100" w:type="dxa"/>
+              <w:right w:w="100" w:type="dxa"/>
+            </w:tcMar>
+          </w:tcPr>
+          <w:p>
+            <w:pPr>
+              <w:spacing w:after="0"/>
+              <w:ind w:left="-40"/>
+              <w:rPr>
+                <w:sz w:val="24"/>
+                <w:szCs w:val="24"/>
+              </w:rPr>
+            </w:pPr>
+            <w:r>
+              <w:rPr>
+                <w:b/>
+              </w:rPr>
+              <w:t xml:space="preserve">CONTROL DE CAMBIOS </w:t>
+            </w:r>
+          </w:p>
+        </w:tc>
+      </w:tr>
+      <w:tr>
+        <w:trPr>
+          <w:trHeight w:val="500"/>
+        </w:trPr>
+        <w:tc>
+          <w:tcPr>
+            <w:tcW w:w="1800" w:type="dxa"/>
+            <w:tcBorders>
+              <w:top w:val="single" w:sz="8" w:space="0" w:color="000000"/>
+              <w:left w:val="single" w:sz="8" w:space="0" w:color="000000"/>
+              <w:bottom w:val="single" w:sz="8" w:space="0" w:color="000000"/>
+              <w:right w:val="single" w:sz="8" w:space="0" w:color="000000"/>
+            </w:tcBorders>
+            <w:tcMar>
+              <w:top w:w="100" w:type="dxa"/>
+              <w:left w:w="100" w:type="dxa"/>
+              <w:bottom w:w="100" w:type="dxa"/>
+              <w:right w:w="100" w:type="dxa"/>
+            </w:tcMar>
+          </w:tcPr>
+          <w:p>
+            <w:pPr>
+              <w:spacing w:after="0"/>
+              <w:ind w:left="-40"/>
+              <w:rPr>
+                <w:sz w:val="24"/>
+                <w:szCs w:val="24"/>
+              </w:rPr>
+            </w:pPr>
+            <w:r>
+              <w:rPr>
+                <w:b/>
+              </w:rPr>
+              <w:t>FECHA</w:t>
+            </w:r>
+          </w:p>
+        </w:tc>
+        <w:tc>
+          <w:tcPr>
+            <w:tcW w:w="2910" w:type="dxa"/>
+            <w:tcBorders>
+              <w:top w:val="single" w:sz="8" w:space="0" w:color="000000"/>
+              <w:left w:val="single" w:sz="8" w:space="0" w:color="000000"/>
+              <w:bottom w:val="single" w:sz="8" w:space="0" w:color="000000"/>
+              <w:right w:val="single" w:sz="8" w:space="0" w:color="000000"/>
+            </w:tcBorders>
+            <w:tcMar>
+              <w:top w:w="100" w:type="dxa"/>
+              <w:left w:w="100" w:type="dxa"/>
+              <w:bottom w:w="100" w:type="dxa"/>
+              <w:right w:w="100" w:type="dxa"/>
+            </w:tcMar>
+          </w:tcPr>
+          <w:p>
+            <w:pPr>
+              <w:spacing w:after="0"/>
+              <w:ind w:left="-40"/>
+              <w:rPr>
+                <w:sz w:val="24"/>
+                <w:szCs w:val="24"/>
+              </w:rPr>
+            </w:pPr>
+            <w:r>
+              <w:rPr>
+                <w:b/>
+              </w:rPr>
+              <w:t>SOLICITADO POR</w:t>
+            </w:r>
+          </w:p>
+        </w:tc>
+        <w:tc>
+          <w:tcPr>
+            <w:tcW w:w="4095" w:type="dxa"/>
+            <w:gridSpan w:val="2"/>
+            <w:tcBorders>
+              <w:top w:val="single" w:sz="8" w:space="0" w:color="000000"/>
+              <w:left w:val="single" w:sz="8" w:space="0" w:color="000000"/>
+              <w:bottom w:val="single" w:sz="8" w:space="0" w:color="000000"/>
+              <w:right w:val="single" w:sz="8" w:space="0" w:color="000000"/>
+            </w:tcBorders>
+            <w:tcMar>
+              <w:top w:w="100" w:type="dxa"/>
+              <w:left w:w="100" w:type="dxa"/>
+              <w:bottom w:w="100" w:type="dxa"/>
+              <w:right w:w="100" w:type="dxa"/>
+            </w:tcMar>
+          </w:tcPr>
+          <w:p>
+            <w:pPr>
+              <w:spacing w:after="0"/>
+              <w:ind w:left="-40"/>
+              <w:rPr>
+                <w:sz w:val="24"/>
+                <w:szCs w:val="24"/>
+              </w:rPr>
+            </w:pPr>
+            <w:r>
+              <w:rPr>
+                <w:b/>
+              </w:rPr>
+              <w:t>DESCRIPCIÓN DEL CAMBIO Y APROBACIÓN</w:t>
+            </w:r>
+          </w:p>
+        </w:tc>
+      </w:tr>
+      <w:tr>
+        <w:trPr>
+          <w:trHeight w:val="20"/>
+        </w:trPr>
+        <w:tc>
+          <w:tcPr>
+            <w:tcW w:w="1800" w:type="dxa"/>
+            <w:tcBorders>
+              <w:top w:val="single" w:sz="8" w:space="0" w:color="000000"/>
+              <w:left w:val="single" w:sz="8" w:space="0" w:color="000000"/>
+              <w:bottom w:val="single" w:sz="8" w:space="0" w:color="000000"/>
+              <w:right w:val="single" w:sz="8" w:space="0" w:color="000000"/>
+            </w:tcBorders>
+            <w:tcMar>
+              <w:top w:w="100" w:type="dxa"/>
+              <w:left w:w="100" w:type="dxa"/>
+              <w:bottom w:w="100" w:type="dxa"/>
+              <w:right w:w="100" w:type="dxa"/>
+            </w:tcMar>
+          </w:tcPr>
+          <w:p>
+            <w:pPr>
+              <w:spacing w:after="0"/>
+              <w:ind w:left="-40"/>
+              <w:rPr>
+                <w:sz w:val="24"/>
+                <w:szCs w:val="24"/>
+              </w:rPr>
+            </w:pPr>
+            <w:r>
+              <w:rPr>
+                <w:b/>
+              </w:rPr>
+              <w:t> </w:t>
+            </w:r>
+          </w:p>
+        </w:tc>
+        <w:tc>
+          <w:tcPr>
+            <w:tcW w:w="2910" w:type="dxa"/>
+            <w:tcBorders>
+              <w:top w:val="single" w:sz="8" w:space="0" w:color="000000"/>
+              <w:left w:val="single" w:sz="8" w:space="0" w:color="000000"/>
+              <w:bottom w:val="single" w:sz="8" w:space="0" w:color="000000"/>
+              <w:right w:val="single" w:sz="8" w:space="0" w:color="000000"/>
+            </w:tcBorders>
+            <w:tcMar>
+              <w:top w:w="100" w:type="dxa"/>
+              <w:left w:w="100" w:type="dxa"/>
+              <w:bottom w:w="100" w:type="dxa"/>
+              <w:right w:w="100" w:type="dxa"/>
+            </w:tcMar>
+          </w:tcPr>
+          <w:p>
+            <w:pPr>
+              <w:spacing w:after="0"/>
+              <w:ind w:left="-40"/>
+              <w:rPr>
+                <w:sz w:val="24"/>
+                <w:szCs w:val="24"/>
+              </w:rPr>
+            </w:pPr>
+            <w:r>
+              <w:rPr>
+                <w:b/>
+              </w:rPr>
+              <w:t> </w:t>
+            </w:r>
+          </w:p>
+        </w:tc>
+        <w:tc>
+          <w:tcPr>
+            <w:tcW w:w="4095" w:type="dxa"/>
+            <w:gridSpan w:val="2"/>
+            <w:tcBorders>
+              <w:top w:val="single" w:sz="8" w:space="0" w:color="000000"/>
+              <w:left w:val="single" w:sz="8" w:space="0" w:color="000000"/>
+              <w:bottom w:val="single" w:sz="8" w:space="0" w:color="000000"/>
+              <w:right w:val="single" w:sz="8" w:space="0" w:color="000000"/>
+            </w:tcBorders>
+            <w:tcMar>
+              <w:top w:w="100" w:type="dxa"/>
+              <w:left w:w="100" w:type="dxa"/>
+              <w:bottom w:w="100" w:type="dxa"/>
+              <w:right w:w="100" w:type="dxa"/>
+            </w:tcMar>
+          </w:tcPr>
+          <w:p>
+            <w:pPr>
+              <w:spacing w:after="0"/>
+              <w:ind w:left="-40"/>
+              <w:rPr>
+                <w:sz w:val="24"/>
+                <w:szCs w:val="24"/>
+              </w:rPr>
+            </w:pPr>
+            <w:r>
+              <w:rPr>
+                <w:b/>
+              </w:rPr>
+              <w:t> </w:t>
+            </w:r>
+          </w:p>
+        </w:tc>
+      </w:tr>
+    </w:tbl>
+    <w:p>
+      <w:pPr>
+        <w:spacing w:after="0"/>
+        <w:ind w:left="360"/>
+        <w:jc w:val="both"/>
+      </w:pPr>
+    </w:p>
+    <w:p>
+      <w:pPr>
+        <w:spacing w:after="0"/>
+        <w:ind w:left="360"/>
+        <w:jc w:val="both"/>
+      </w:pPr>
+    </w:p>
+    <w:p>
+      <w:pPr>
+        <w:ind w:firstLine="720"/>
+      </w:pPr>
+      <w:r>
+        <w:t>En la Tabla 1</w:t>
+      </w:r>
+      <w:r>
+        <w:t>1</w:t>
+      </w:r>
+      <w:r>
+        <w:t xml:space="preserve">, se muestra el requerimiento: </w:t>
+      </w:r>
+      <w:r>
+        <w:t>Registrar Cliente</w:t>
+      </w:r>
+      <w:r>
+        <w:t>.</w:t>
+      </w:r>
+    </w:p>
+    <w:tbl>
+      <w:tblPr>
+        <w:tblStyle w:val="af3"/>
+        <w:tblW w:w="8805" w:type="dxa"/>
+        <w:tblInd w:w="0" w:type="dxa"/>
+        <w:tblLayout w:type="fixed"/>
+        <w:tblLook w:val="0400" w:firstRow="0" w:lastRow="0" w:firstColumn="0" w:lastColumn="0" w:noHBand="0" w:noVBand="1"/>
+      </w:tblPr>
+      <w:tblGrid>
+        <w:gridCol w:w="1800"/>
+        <w:gridCol w:w="2910"/>
+        <w:gridCol w:w="1830"/>
+        <w:gridCol w:w="2265"/>
+      </w:tblGrid>
+      <w:tr>
+        <w:trPr>
+          <w:trHeight w:val="585"/>
+        </w:trPr>
+        <w:tc>
+          <w:tcPr>
+            <w:tcW w:w="1800" w:type="dxa"/>
+            <w:tcBorders>
+              <w:top w:val="single" w:sz="8" w:space="0" w:color="000000"/>
+              <w:left w:val="single" w:sz="8" w:space="0" w:color="000000"/>
+              <w:bottom w:val="single" w:sz="8" w:space="0" w:color="000000"/>
+              <w:right w:val="single" w:sz="8" w:space="0" w:color="000000"/>
+            </w:tcBorders>
+            <w:shd w:val="clear" w:color="auto" w:fill="BFBFBF"/>
+            <w:tcMar>
+              <w:top w:w="100" w:type="dxa"/>
+              <w:left w:w="100" w:type="dxa"/>
+              <w:bottom w:w="100" w:type="dxa"/>
+              <w:right w:w="100" w:type="dxa"/>
+            </w:tcMar>
+          </w:tcPr>
+          <w:p>
+            <w:pPr>
+              <w:spacing w:after="0"/>
+              <w:ind w:left="-40"/>
+              <w:jc w:val="center"/>
+              <w:rPr>
+                <w:sz w:val="24"/>
+                <w:szCs w:val="24"/>
+              </w:rPr>
+            </w:pPr>
+            <w:r>
+              <w:rPr>
+                <w:b/>
+                <w:sz w:val="20"/>
+                <w:szCs w:val="20"/>
+              </w:rPr>
+              <w:t>ID</w:t>
+            </w:r>
+          </w:p>
+          <w:p>
+            <w:pPr>
+              <w:spacing w:after="0"/>
+              <w:ind w:left="-40"/>
+              <w:jc w:val="center"/>
+              <w:rPr>
+                <w:sz w:val="24"/>
+                <w:szCs w:val="24"/>
+              </w:rPr>
+            </w:pPr>
+            <w:r>
+              <w:rPr>
+                <w:b/>
+                <w:sz w:val="20"/>
+                <w:szCs w:val="20"/>
+              </w:rPr>
+              <w:t>REQUERIMIENTO</w:t>
+            </w:r>
+          </w:p>
+        </w:tc>
+        <w:tc>
+          <w:tcPr>
+            <w:tcW w:w="2910" w:type="dxa"/>
+            <w:tcBorders>
+              <w:top w:val="single" w:sz="8" w:space="0" w:color="000000"/>
+              <w:left w:val="single" w:sz="8" w:space="0" w:color="000000"/>
+              <w:bottom w:val="single" w:sz="8" w:space="0" w:color="000000"/>
+              <w:right w:val="single" w:sz="8" w:space="0" w:color="000000"/>
+            </w:tcBorders>
+            <w:shd w:val="clear" w:color="auto" w:fill="BFBFBF"/>
+            <w:tcMar>
+              <w:top w:w="100" w:type="dxa"/>
+              <w:left w:w="100" w:type="dxa"/>
+              <w:bottom w:w="100" w:type="dxa"/>
+              <w:right w:w="100" w:type="dxa"/>
+            </w:tcMar>
+          </w:tcPr>
+          <w:p>
+            <w:pPr>
+              <w:spacing w:after="0"/>
+              <w:ind w:left="-40"/>
+              <w:jc w:val="center"/>
+              <w:rPr>
+                <w:sz w:val="24"/>
+                <w:szCs w:val="24"/>
+              </w:rPr>
+            </w:pPr>
+            <w:r>
+              <w:rPr>
+                <w:b/>
+                <w:sz w:val="20"/>
+                <w:szCs w:val="20"/>
+              </w:rPr>
+              <w:t>NOMBRE BREVE</w:t>
+            </w:r>
+          </w:p>
+        </w:tc>
+        <w:tc>
+          <w:tcPr>
+            <w:tcW w:w="1830" w:type="dxa"/>
+            <w:tcBorders>
+              <w:top w:val="single" w:sz="8" w:space="0" w:color="000000"/>
+              <w:left w:val="single" w:sz="8" w:space="0" w:color="000000"/>
+              <w:bottom w:val="single" w:sz="8" w:space="0" w:color="000000"/>
+              <w:right w:val="single" w:sz="8" w:space="0" w:color="000000"/>
+            </w:tcBorders>
+            <w:shd w:val="clear" w:color="auto" w:fill="BFBFBF"/>
+            <w:tcMar>
+              <w:top w:w="100" w:type="dxa"/>
+              <w:left w:w="100" w:type="dxa"/>
+              <w:bottom w:w="100" w:type="dxa"/>
+              <w:right w:w="100" w:type="dxa"/>
+            </w:tcMar>
+          </w:tcPr>
+          <w:p>
+            <w:pPr>
+              <w:spacing w:after="0"/>
+              <w:ind w:left="-40"/>
+              <w:jc w:val="center"/>
+              <w:rPr>
+                <w:sz w:val="24"/>
+                <w:szCs w:val="24"/>
+              </w:rPr>
+            </w:pPr>
+            <w:r>
+              <w:rPr>
+                <w:b/>
+                <w:sz w:val="20"/>
+                <w:szCs w:val="20"/>
+              </w:rPr>
+              <w:t>USUARIO</w:t>
+            </w:r>
+          </w:p>
+        </w:tc>
+        <w:tc>
+          <w:tcPr>
+            <w:tcW w:w="2265" w:type="dxa"/>
+            <w:tcBorders>
+              <w:top w:val="single" w:sz="8" w:space="0" w:color="000000"/>
+              <w:left w:val="single" w:sz="8" w:space="0" w:color="000000"/>
+              <w:bottom w:val="single" w:sz="8" w:space="0" w:color="000000"/>
+              <w:right w:val="single" w:sz="8" w:space="0" w:color="000000"/>
+            </w:tcBorders>
+            <w:shd w:val="clear" w:color="auto" w:fill="BFBFBF"/>
+            <w:tcMar>
+              <w:top w:w="100" w:type="dxa"/>
+              <w:left w:w="100" w:type="dxa"/>
+              <w:bottom w:w="100" w:type="dxa"/>
+              <w:right w:w="100" w:type="dxa"/>
+            </w:tcMar>
+          </w:tcPr>
+          <w:p>
+            <w:pPr>
+              <w:spacing w:after="0"/>
+              <w:ind w:left="-40"/>
+              <w:jc w:val="center"/>
+              <w:rPr>
+                <w:sz w:val="24"/>
+                <w:szCs w:val="24"/>
+              </w:rPr>
+            </w:pPr>
+            <w:r>
+              <w:rPr>
+                <w:b/>
+                <w:sz w:val="20"/>
+                <w:szCs w:val="20"/>
+              </w:rPr>
+              <w:t>PROCESO ASOCIADO</w:t>
+            </w:r>
+          </w:p>
+        </w:tc>
+      </w:tr>
+      <w:tr>
+        <w:trPr>
+          <w:trHeight w:val="465"/>
+        </w:trPr>
+        <w:tc>
+          <w:tcPr>
+            <w:tcW w:w="1800" w:type="dxa"/>
+            <w:tcBorders>
+              <w:top w:val="single" w:sz="8" w:space="0" w:color="000000"/>
+              <w:left w:val="single" w:sz="8" w:space="0" w:color="000000"/>
+              <w:bottom w:val="single" w:sz="8" w:space="0" w:color="000000"/>
+              <w:right w:val="single" w:sz="8" w:space="0" w:color="000000"/>
+            </w:tcBorders>
+            <w:tcMar>
+              <w:top w:w="100" w:type="dxa"/>
+              <w:left w:w="100" w:type="dxa"/>
+              <w:bottom w:w="100" w:type="dxa"/>
+              <w:right w:w="100" w:type="dxa"/>
+            </w:tcMar>
+          </w:tcPr>
+          <w:p>
+            <w:pPr>
+              <w:spacing w:after="0"/>
+              <w:ind w:left="-40"/>
+              <w:rPr>
+                <w:sz w:val="24"/>
+                <w:szCs w:val="24"/>
+              </w:rPr>
+            </w:pPr>
+            <w:r>
+              <w:t>REQ-FUN001</w:t>
+            </w:r>
+            <w:r>
+              <w:t>1</w:t>
+            </w:r>
+          </w:p>
+        </w:tc>
+        <w:tc>
+          <w:tcPr>
+            <w:tcW w:w="2910" w:type="dxa"/>
+            <w:tcBorders>
+              <w:top w:val="single" w:sz="8" w:space="0" w:color="000000"/>
+              <w:left w:val="single" w:sz="8" w:space="0" w:color="000000"/>
+              <w:bottom w:val="single" w:sz="8" w:space="0" w:color="000000"/>
+              <w:right w:val="single" w:sz="8" w:space="0" w:color="000000"/>
+            </w:tcBorders>
+            <w:tcMar>
+              <w:top w:w="100" w:type="dxa"/>
+              <w:left w:w="100" w:type="dxa"/>
+              <w:bottom w:w="100" w:type="dxa"/>
+              <w:right w:w="100" w:type="dxa"/>
+            </w:tcMar>
+          </w:tcPr>
+          <w:p>
+            <w:pPr>
+              <w:spacing w:after="0"/>
+              <w:ind w:left="-40"/>
+              <w:rPr>
+                <w:sz w:val="24"/>
+                <w:szCs w:val="24"/>
+              </w:rPr>
+            </w:pPr>
+            <w:r>
+              <w:rPr>
+                <w:sz w:val="24"/>
+                <w:szCs w:val="24"/>
+              </w:rPr>
+              <w:t>Registrar Cliente</w:t>
+            </w:r>
+          </w:p>
+        </w:tc>
+        <w:tc>
+          <w:tcPr>
+            <w:tcW w:w="1830" w:type="dxa"/>
+            <w:tcBorders>
+              <w:top w:val="single" w:sz="8" w:space="0" w:color="000000"/>
+              <w:left w:val="single" w:sz="8" w:space="0" w:color="000000"/>
+              <w:bottom w:val="single" w:sz="8" w:space="0" w:color="000000"/>
+              <w:right w:val="single" w:sz="8" w:space="0" w:color="000000"/>
+            </w:tcBorders>
+            <w:tcMar>
+              <w:top w:w="100" w:type="dxa"/>
+              <w:left w:w="100" w:type="dxa"/>
+              <w:bottom w:w="100" w:type="dxa"/>
+              <w:right w:w="100" w:type="dxa"/>
+            </w:tcMar>
+          </w:tcPr>
+          <w:p>
+            <w:pPr>
+              <w:spacing w:after="0"/>
+              <w:ind w:left="-40"/>
+              <w:rPr>
+                <w:sz w:val="24"/>
+                <w:szCs w:val="24"/>
+              </w:rPr>
+            </w:pPr>
+            <w:r>
+              <w:t xml:space="preserve">Administrador </w:t>
+            </w:r>
+          </w:p>
+        </w:tc>
+        <w:tc>
+          <w:tcPr>
+            <w:tcW w:w="2265" w:type="dxa"/>
+            <w:tcBorders>
+              <w:top w:val="single" w:sz="8" w:space="0" w:color="000000"/>
+              <w:left w:val="single" w:sz="8" w:space="0" w:color="000000"/>
+              <w:bottom w:val="single" w:sz="8" w:space="0" w:color="000000"/>
+              <w:right w:val="single" w:sz="8" w:space="0" w:color="000000"/>
+            </w:tcBorders>
+            <w:tcMar>
+              <w:top w:w="100" w:type="dxa"/>
+              <w:left w:w="100" w:type="dxa"/>
+              <w:bottom w:w="100" w:type="dxa"/>
+              <w:right w:w="100" w:type="dxa"/>
+            </w:tcMar>
+          </w:tcPr>
+          <w:p>
+            <w:pPr>
+              <w:spacing w:after="0"/>
+              <w:ind w:left="-40"/>
+              <w:rPr>
+                <w:sz w:val="24"/>
+                <w:szCs w:val="24"/>
+              </w:rPr>
+            </w:pPr>
+            <w:r>
+              <w:t xml:space="preserve">Gestionar </w:t>
+            </w:r>
+            <w:r>
+              <w:t>clientes</w:t>
+            </w:r>
+          </w:p>
+        </w:tc>
+      </w:tr>
+      <w:tr>
+        <w:trPr>
+          <w:trHeight w:val="345"/>
+        </w:trPr>
+        <w:tc>
+          <w:tcPr>
+            <w:tcW w:w="8805" w:type="dxa"/>
+            <w:gridSpan w:val="4"/>
+            <w:tcBorders>
+              <w:top w:val="single" w:sz="8" w:space="0" w:color="000000"/>
+              <w:left w:val="single" w:sz="8" w:space="0" w:color="000000"/>
+              <w:bottom w:val="single" w:sz="8" w:space="0" w:color="000000"/>
+              <w:right w:val="single" w:sz="8" w:space="0" w:color="000000"/>
+            </w:tcBorders>
+            <w:shd w:val="clear" w:color="auto" w:fill="BFBFBF"/>
+            <w:tcMar>
+              <w:top w:w="100" w:type="dxa"/>
+              <w:left w:w="100" w:type="dxa"/>
+              <w:bottom w:w="100" w:type="dxa"/>
+              <w:right w:w="100" w:type="dxa"/>
+            </w:tcMar>
+          </w:tcPr>
+          <w:p>
+            <w:pPr>
+              <w:spacing w:after="0"/>
+              <w:ind w:left="-40"/>
+              <w:rPr>
+                <w:sz w:val="24"/>
+                <w:szCs w:val="24"/>
+              </w:rPr>
+            </w:pPr>
+            <w:r>
+              <w:rPr>
+                <w:b/>
+              </w:rPr>
+              <w:t>DESCRIPCIÓN</w:t>
+            </w:r>
+          </w:p>
+        </w:tc>
+      </w:tr>
+      <w:tr>
+        <w:trPr>
+          <w:trHeight w:val="341"/>
+        </w:trPr>
+        <w:tc>
+          <w:tcPr>
+            <w:tcW w:w="8805" w:type="dxa"/>
+            <w:gridSpan w:val="4"/>
+            <w:tcBorders>
+              <w:top w:val="single" w:sz="8" w:space="0" w:color="000000"/>
+              <w:left w:val="single" w:sz="8" w:space="0" w:color="000000"/>
+              <w:bottom w:val="single" w:sz="8" w:space="0" w:color="000000"/>
+              <w:right w:val="single" w:sz="8" w:space="0" w:color="000000"/>
+            </w:tcBorders>
+            <w:tcMar>
+              <w:top w:w="100" w:type="dxa"/>
+              <w:left w:w="100" w:type="dxa"/>
+              <w:bottom w:w="100" w:type="dxa"/>
+              <w:right w:w="100" w:type="dxa"/>
+            </w:tcMar>
+          </w:tcPr>
+          <w:p>
+            <w:pPr>
+              <w:pBdr>
+                <w:top w:val="nil"/>
+                <w:left w:val="nil"/>
+                <w:bottom w:val="nil"/>
+                <w:right w:val="nil"/>
+                <w:between w:val="nil"/>
+              </w:pBdr>
+              <w:spacing w:after="0"/>
+              <w:rPr>
+                <w:color w:val="000000"/>
+              </w:rPr>
+            </w:pPr>
+            <w:r>
+              <w:rPr>
+                <w:color w:val="000000"/>
+              </w:rPr>
+              <w:t>Se ingresa al sistema un</w:t>
+            </w:r>
+            <w:r>
+              <w:rPr>
+                <w:color w:val="000000"/>
+              </w:rPr>
+              <w:t xml:space="preserve"> nuevo cliente</w:t>
+            </w:r>
+            <w:r>
+              <w:rPr>
+                <w:color w:val="000000"/>
+              </w:rPr>
+              <w:t xml:space="preserve"> con sus datos respectivos.</w:t>
+            </w:r>
+          </w:p>
+          <w:p>
+            <w:pPr>
+              <w:numPr>
+                <w:ilvl w:val="0"/>
+                <w:numId w:val="6"/>
+              </w:numPr>
+              <w:spacing w:after="0"/>
+              <w:rPr>
+                <w:rFonts w:ascii="Arial" w:eastAsia="Arial" w:hAnsi="Arial" w:cs="Arial"/>
+              </w:rPr>
+            </w:pPr>
+            <w:r>
+              <w:rPr>
+                <w:rFonts w:ascii="Arial" w:eastAsia="Arial" w:hAnsi="Arial" w:cs="Arial"/>
+              </w:rPr>
+              <w:t>nombre</w:t>
+            </w:r>
+            <w:r>
+              <w:rPr>
+                <w:rFonts w:ascii="Arial" w:eastAsia="Arial" w:hAnsi="Arial" w:cs="Arial"/>
+              </w:rPr>
+              <w:t>s</w:t>
+            </w:r>
+          </w:p>
+          <w:p>
+            <w:pPr>
+              <w:numPr>
+                <w:ilvl w:val="0"/>
+                <w:numId w:val="6"/>
+              </w:numPr>
+              <w:spacing w:after="0"/>
+              <w:rPr>
+                <w:rFonts w:ascii="Arial" w:eastAsia="Arial" w:hAnsi="Arial" w:cs="Arial"/>
+              </w:rPr>
+            </w:pPr>
+            <w:r>
+              <w:rPr>
+                <w:rFonts w:ascii="Arial" w:eastAsia="Arial" w:hAnsi="Arial" w:cs="Arial"/>
+              </w:rPr>
+              <w:t>apellidos</w:t>
+            </w:r>
+          </w:p>
+          <w:p>
+            <w:pPr>
+              <w:numPr>
+                <w:ilvl w:val="0"/>
+                <w:numId w:val="6"/>
+              </w:numPr>
+              <w:spacing w:after="0"/>
+              <w:rPr>
+                <w:rFonts w:ascii="Arial" w:eastAsia="Arial" w:hAnsi="Arial" w:cs="Arial"/>
+              </w:rPr>
+            </w:pPr>
+            <w:r>
+              <w:rPr>
+                <w:rFonts w:ascii="Arial" w:eastAsia="Arial" w:hAnsi="Arial" w:cs="Arial"/>
+              </w:rPr>
+              <w:t>email</w:t>
+            </w:r>
+          </w:p>
+          <w:p>
+            <w:pPr>
+              <w:numPr>
+                <w:ilvl w:val="0"/>
+                <w:numId w:val="6"/>
+              </w:numPr>
+              <w:spacing w:after="0"/>
+              <w:rPr>
+                <w:rFonts w:ascii="Arial" w:eastAsia="Arial" w:hAnsi="Arial" w:cs="Arial"/>
+              </w:rPr>
+            </w:pPr>
+            <w:r>
+              <w:rPr>
+                <w:rFonts w:ascii="Arial" w:eastAsia="Arial" w:hAnsi="Arial" w:cs="Arial"/>
+              </w:rPr>
+              <w:t>dirección</w:t>
+            </w:r>
+          </w:p>
+          <w:p>
+            <w:pPr>
+              <w:numPr>
+                <w:ilvl w:val="0"/>
+                <w:numId w:val="6"/>
+              </w:numPr>
+              <w:spacing w:after="0"/>
+              <w:rPr>
+                <w:rFonts w:ascii="Arial" w:eastAsia="Arial" w:hAnsi="Arial" w:cs="Arial"/>
+              </w:rPr>
+            </w:pPr>
+            <w:r>
+              <w:rPr>
+                <w:rFonts w:ascii="Arial" w:eastAsia="Arial" w:hAnsi="Arial" w:cs="Arial"/>
+              </w:rPr>
+              <w:t>estado activo</w:t>
+            </w:r>
+          </w:p>
+        </w:tc>
+      </w:tr>
+      <w:tr>
+        <w:trPr>
+          <w:trHeight w:val="439"/>
+        </w:trPr>
+        <w:tc>
+          <w:tcPr>
+            <w:tcW w:w="8805" w:type="dxa"/>
+            <w:gridSpan w:val="4"/>
+            <w:tcBorders>
+              <w:top w:val="single" w:sz="8" w:space="0" w:color="000000"/>
+              <w:left w:val="single" w:sz="8" w:space="0" w:color="000000"/>
+              <w:bottom w:val="single" w:sz="8" w:space="0" w:color="000000"/>
+              <w:right w:val="single" w:sz="8" w:space="0" w:color="000000"/>
+            </w:tcBorders>
+            <w:shd w:val="clear" w:color="auto" w:fill="BFBFBF"/>
+            <w:tcMar>
+              <w:top w:w="100" w:type="dxa"/>
+              <w:left w:w="100" w:type="dxa"/>
+              <w:bottom w:w="100" w:type="dxa"/>
+              <w:right w:w="100" w:type="dxa"/>
+            </w:tcMar>
+          </w:tcPr>
+          <w:p>
+            <w:pPr>
+              <w:spacing w:after="0"/>
+              <w:ind w:left="-40"/>
+              <w:rPr>
+                <w:sz w:val="24"/>
+                <w:szCs w:val="24"/>
+              </w:rPr>
+            </w:pPr>
+            <w:r>
+              <w:rPr>
+                <w:b/>
+              </w:rPr>
+              <w:t xml:space="preserve">CONTROL DE CAMBIOS </w:t>
+            </w:r>
+          </w:p>
+        </w:tc>
+      </w:tr>
+      <w:tr>
+        <w:trPr>
+          <w:trHeight w:val="500"/>
+        </w:trPr>
+        <w:tc>
+          <w:tcPr>
+            <w:tcW w:w="1800" w:type="dxa"/>
+            <w:tcBorders>
+              <w:top w:val="single" w:sz="8" w:space="0" w:color="000000"/>
+              <w:left w:val="single" w:sz="8" w:space="0" w:color="000000"/>
+              <w:bottom w:val="single" w:sz="8" w:space="0" w:color="000000"/>
+              <w:right w:val="single" w:sz="8" w:space="0" w:color="000000"/>
+            </w:tcBorders>
+            <w:tcMar>
+              <w:top w:w="100" w:type="dxa"/>
+              <w:left w:w="100" w:type="dxa"/>
+              <w:bottom w:w="100" w:type="dxa"/>
+              <w:right w:w="100" w:type="dxa"/>
+            </w:tcMar>
+          </w:tcPr>
+          <w:p>
+            <w:pPr>
+              <w:spacing w:after="0"/>
+              <w:ind w:left="-40"/>
+              <w:rPr>
+                <w:sz w:val="24"/>
+                <w:szCs w:val="24"/>
+              </w:rPr>
+            </w:pPr>
+            <w:r>
+              <w:rPr>
+                <w:b/>
+              </w:rPr>
+              <w:t>FECHA</w:t>
+            </w:r>
+          </w:p>
+        </w:tc>
+        <w:tc>
+          <w:tcPr>
+            <w:tcW w:w="2910" w:type="dxa"/>
+            <w:tcBorders>
+              <w:top w:val="single" w:sz="8" w:space="0" w:color="000000"/>
+              <w:left w:val="single" w:sz="8" w:space="0" w:color="000000"/>
+              <w:bottom w:val="single" w:sz="8" w:space="0" w:color="000000"/>
+              <w:right w:val="single" w:sz="8" w:space="0" w:color="000000"/>
+            </w:tcBorders>
+            <w:tcMar>
+              <w:top w:w="100" w:type="dxa"/>
+              <w:left w:w="100" w:type="dxa"/>
+              <w:bottom w:w="100" w:type="dxa"/>
+              <w:right w:w="100" w:type="dxa"/>
+            </w:tcMar>
+          </w:tcPr>
+          <w:p>
+            <w:pPr>
+              <w:spacing w:after="0"/>
+              <w:ind w:left="-40"/>
+              <w:rPr>
+                <w:sz w:val="24"/>
+                <w:szCs w:val="24"/>
+              </w:rPr>
+            </w:pPr>
+            <w:r>
+              <w:rPr>
+                <w:b/>
+              </w:rPr>
+              <w:t>SOLICITADO POR</w:t>
+            </w:r>
+          </w:p>
+        </w:tc>
+        <w:tc>
+          <w:tcPr>
+            <w:tcW w:w="4095" w:type="dxa"/>
+            <w:gridSpan w:val="2"/>
+            <w:tcBorders>
+              <w:top w:val="single" w:sz="8" w:space="0" w:color="000000"/>
+              <w:left w:val="single" w:sz="8" w:space="0" w:color="000000"/>
+              <w:bottom w:val="single" w:sz="8" w:space="0" w:color="000000"/>
+              <w:right w:val="single" w:sz="8" w:space="0" w:color="000000"/>
+            </w:tcBorders>
+            <w:tcMar>
+              <w:top w:w="100" w:type="dxa"/>
+              <w:left w:w="100" w:type="dxa"/>
+              <w:bottom w:w="100" w:type="dxa"/>
+              <w:right w:w="100" w:type="dxa"/>
+            </w:tcMar>
+          </w:tcPr>
+          <w:p>
+            <w:pPr>
+              <w:spacing w:after="0"/>
+              <w:ind w:left="-40"/>
+              <w:rPr>
+                <w:sz w:val="24"/>
+                <w:szCs w:val="24"/>
+              </w:rPr>
+            </w:pPr>
+            <w:r>
+              <w:rPr>
+                <w:b/>
+              </w:rPr>
+              <w:t>DESCRIPCIÓN DEL CAMBIO Y APROBACIÓN</w:t>
+            </w:r>
+          </w:p>
+        </w:tc>
+      </w:tr>
+      <w:tr>
+        <w:trPr>
+          <w:trHeight w:val="20"/>
+        </w:trPr>
+        <w:tc>
+          <w:tcPr>
+            <w:tcW w:w="1800" w:type="dxa"/>
+            <w:tcBorders>
+              <w:top w:val="single" w:sz="8" w:space="0" w:color="000000"/>
+              <w:left w:val="single" w:sz="8" w:space="0" w:color="000000"/>
+              <w:bottom w:val="single" w:sz="8" w:space="0" w:color="000000"/>
+              <w:right w:val="single" w:sz="8" w:space="0" w:color="000000"/>
+            </w:tcBorders>
+            <w:tcMar>
+              <w:top w:w="100" w:type="dxa"/>
+              <w:left w:w="100" w:type="dxa"/>
+              <w:bottom w:w="100" w:type="dxa"/>
+              <w:right w:w="100" w:type="dxa"/>
+            </w:tcMar>
+          </w:tcPr>
+          <w:p>
+            <w:pPr>
+              <w:spacing w:after="0"/>
+              <w:ind w:left="-40"/>
+              <w:rPr>
+                <w:sz w:val="24"/>
+                <w:szCs w:val="24"/>
+              </w:rPr>
+            </w:pPr>
+            <w:r>
+              <w:rPr>
+                <w:b/>
+              </w:rPr>
+              <w:t> </w:t>
+            </w:r>
+          </w:p>
+        </w:tc>
+        <w:tc>
+          <w:tcPr>
+            <w:tcW w:w="2910" w:type="dxa"/>
+            <w:tcBorders>
+              <w:top w:val="single" w:sz="8" w:space="0" w:color="000000"/>
+              <w:left w:val="single" w:sz="8" w:space="0" w:color="000000"/>
+              <w:bottom w:val="single" w:sz="8" w:space="0" w:color="000000"/>
+              <w:right w:val="single" w:sz="8" w:space="0" w:color="000000"/>
+            </w:tcBorders>
+            <w:tcMar>
+              <w:top w:w="100" w:type="dxa"/>
+              <w:left w:w="100" w:type="dxa"/>
+              <w:bottom w:w="100" w:type="dxa"/>
+              <w:right w:w="100" w:type="dxa"/>
+            </w:tcMar>
+          </w:tcPr>
+          <w:p>
+            <w:pPr>
+              <w:spacing w:after="0"/>
+              <w:ind w:left="-40"/>
+              <w:rPr>
+                <w:sz w:val="24"/>
+                <w:szCs w:val="24"/>
+              </w:rPr>
+            </w:pPr>
+            <w:r>
+              <w:rPr>
+                <w:b/>
+              </w:rPr>
+              <w:t> </w:t>
+            </w:r>
+          </w:p>
+        </w:tc>
+        <w:tc>
+          <w:tcPr>
+            <w:tcW w:w="4095" w:type="dxa"/>
+            <w:gridSpan w:val="2"/>
+            <w:tcBorders>
+              <w:top w:val="single" w:sz="8" w:space="0" w:color="000000"/>
+              <w:left w:val="single" w:sz="8" w:space="0" w:color="000000"/>
+              <w:bottom w:val="single" w:sz="8" w:space="0" w:color="000000"/>
+              <w:right w:val="single" w:sz="8" w:space="0" w:color="000000"/>
+            </w:tcBorders>
+            <w:tcMar>
+              <w:top w:w="100" w:type="dxa"/>
+              <w:left w:w="100" w:type="dxa"/>
+              <w:bottom w:w="100" w:type="dxa"/>
+              <w:right w:w="100" w:type="dxa"/>
+            </w:tcMar>
+          </w:tcPr>
+          <w:p>
+            <w:pPr>
+              <w:spacing w:after="0"/>
+              <w:ind w:left="-40"/>
+              <w:rPr>
+                <w:sz w:val="24"/>
+                <w:szCs w:val="24"/>
+              </w:rPr>
+            </w:pPr>
+            <w:r>
+              <w:rPr>
+                <w:b/>
+              </w:rPr>
+              <w:t> </w:t>
+            </w:r>
+          </w:p>
+        </w:tc>
+      </w:tr>
+    </w:tbl>
+    <w:p>
+      <w:pPr>
+        <w:spacing w:after="0"/>
+        <w:ind w:left="360"/>
+        <w:jc w:val="both"/>
+      </w:pPr>
+    </w:p>
+    <w:p>
+      <w:pPr>
+        <w:spacing w:after="0"/>
+        <w:ind w:left="360"/>
+        <w:jc w:val="both"/>
+      </w:pPr>
+    </w:p>
+    <w:p>
+      <w:pPr>
+        <w:ind w:firstLine="720"/>
+      </w:pPr>
+      <w:r>
+        <w:lastRenderedPageBreak/>
+        <w:t>En la Tabla 1</w:t>
+      </w:r>
+      <w:r>
+        <w:t>2</w:t>
+      </w:r>
+      <w:r>
+        <w:t xml:space="preserve">, se muestra el requerimiento: </w:t>
+      </w:r>
+      <w:r>
+        <w:t>Listar Clientes</w:t>
+      </w:r>
+      <w:r>
+        <w:t>.</w:t>
+      </w:r>
+    </w:p>
+    <w:tbl>
+      <w:tblPr>
+        <w:tblStyle w:val="af3"/>
+        <w:tblW w:w="8805" w:type="dxa"/>
+        <w:tblInd w:w="0" w:type="dxa"/>
+        <w:tblLayout w:type="fixed"/>
+        <w:tblLook w:val="0400" w:firstRow="0" w:lastRow="0" w:firstColumn="0" w:lastColumn="0" w:noHBand="0" w:noVBand="1"/>
+      </w:tblPr>
+      <w:tblGrid>
+        <w:gridCol w:w="1800"/>
+        <w:gridCol w:w="2910"/>
+        <w:gridCol w:w="1830"/>
+        <w:gridCol w:w="2265"/>
+      </w:tblGrid>
+      <w:tr>
+        <w:trPr>
+          <w:trHeight w:val="585"/>
+        </w:trPr>
+        <w:tc>
+          <w:tcPr>
+            <w:tcW w:w="1800" w:type="dxa"/>
+            <w:tcBorders>
+              <w:top w:val="single" w:sz="8" w:space="0" w:color="000000"/>
+              <w:left w:val="single" w:sz="8" w:space="0" w:color="000000"/>
+              <w:bottom w:val="single" w:sz="8" w:space="0" w:color="000000"/>
+              <w:right w:val="single" w:sz="8" w:space="0" w:color="000000"/>
+            </w:tcBorders>
+            <w:shd w:val="clear" w:color="auto" w:fill="BFBFBF"/>
+            <w:tcMar>
+              <w:top w:w="100" w:type="dxa"/>
+              <w:left w:w="100" w:type="dxa"/>
+              <w:bottom w:w="100" w:type="dxa"/>
+              <w:right w:w="100" w:type="dxa"/>
+            </w:tcMar>
+          </w:tcPr>
+          <w:p>
+            <w:pPr>
+              <w:spacing w:after="0"/>
+              <w:ind w:left="-40"/>
+              <w:jc w:val="center"/>
+              <w:rPr>
+                <w:sz w:val="24"/>
+                <w:szCs w:val="24"/>
+              </w:rPr>
+            </w:pPr>
+            <w:r>
+              <w:rPr>
+                <w:b/>
+                <w:sz w:val="20"/>
+                <w:szCs w:val="20"/>
+              </w:rPr>
+              <w:t>ID</w:t>
+            </w:r>
+          </w:p>
+          <w:p>
+            <w:pPr>
+              <w:spacing w:after="0"/>
+              <w:ind w:left="-40"/>
+              <w:jc w:val="center"/>
+              <w:rPr>
+                <w:sz w:val="24"/>
+                <w:szCs w:val="24"/>
+              </w:rPr>
+            </w:pPr>
+            <w:r>
+              <w:rPr>
+                <w:b/>
+                <w:sz w:val="20"/>
+                <w:szCs w:val="20"/>
+              </w:rPr>
+              <w:t>REQUERIMIENTO</w:t>
+            </w:r>
+          </w:p>
+        </w:tc>
+        <w:tc>
+          <w:tcPr>
+            <w:tcW w:w="2910" w:type="dxa"/>
+            <w:tcBorders>
+              <w:top w:val="single" w:sz="8" w:space="0" w:color="000000"/>
+              <w:left w:val="single" w:sz="8" w:space="0" w:color="000000"/>
+              <w:bottom w:val="single" w:sz="8" w:space="0" w:color="000000"/>
+              <w:right w:val="single" w:sz="8" w:space="0" w:color="000000"/>
+            </w:tcBorders>
+            <w:shd w:val="clear" w:color="auto" w:fill="BFBFBF"/>
+            <w:tcMar>
+              <w:top w:w="100" w:type="dxa"/>
+              <w:left w:w="100" w:type="dxa"/>
+              <w:bottom w:w="100" w:type="dxa"/>
+              <w:right w:w="100" w:type="dxa"/>
+            </w:tcMar>
+          </w:tcPr>
+          <w:p>
+            <w:pPr>
+              <w:spacing w:after="0"/>
+              <w:ind w:left="-40"/>
+              <w:jc w:val="center"/>
+              <w:rPr>
+                <w:sz w:val="24"/>
+                <w:szCs w:val="24"/>
+              </w:rPr>
+            </w:pPr>
+            <w:r>
+              <w:rPr>
+                <w:b/>
+                <w:sz w:val="20"/>
+                <w:szCs w:val="20"/>
+              </w:rPr>
+              <w:t>NOMBRE BREVE</w:t>
+            </w:r>
+          </w:p>
+        </w:tc>
+        <w:tc>
+          <w:tcPr>
+            <w:tcW w:w="1830" w:type="dxa"/>
+            <w:tcBorders>
+              <w:top w:val="single" w:sz="8" w:space="0" w:color="000000"/>
+              <w:left w:val="single" w:sz="8" w:space="0" w:color="000000"/>
+              <w:bottom w:val="single" w:sz="8" w:space="0" w:color="000000"/>
+              <w:right w:val="single" w:sz="8" w:space="0" w:color="000000"/>
+            </w:tcBorders>
+            <w:shd w:val="clear" w:color="auto" w:fill="BFBFBF"/>
+            <w:tcMar>
+              <w:top w:w="100" w:type="dxa"/>
+              <w:left w:w="100" w:type="dxa"/>
+              <w:bottom w:w="100" w:type="dxa"/>
+              <w:right w:w="100" w:type="dxa"/>
+            </w:tcMar>
+          </w:tcPr>
+          <w:p>
+            <w:pPr>
+              <w:spacing w:after="0"/>
+              <w:ind w:left="-40"/>
+              <w:jc w:val="center"/>
+              <w:rPr>
+                <w:sz w:val="24"/>
+                <w:szCs w:val="24"/>
+              </w:rPr>
+            </w:pPr>
+            <w:r>
+              <w:rPr>
+                <w:b/>
+                <w:sz w:val="20"/>
+                <w:szCs w:val="20"/>
+              </w:rPr>
+              <w:t>USUARIO</w:t>
+            </w:r>
+          </w:p>
+        </w:tc>
+        <w:tc>
+          <w:tcPr>
+            <w:tcW w:w="2265" w:type="dxa"/>
+            <w:tcBorders>
+              <w:top w:val="single" w:sz="8" w:space="0" w:color="000000"/>
+              <w:left w:val="single" w:sz="8" w:space="0" w:color="000000"/>
+              <w:bottom w:val="single" w:sz="8" w:space="0" w:color="000000"/>
+              <w:right w:val="single" w:sz="8" w:space="0" w:color="000000"/>
+            </w:tcBorders>
+            <w:shd w:val="clear" w:color="auto" w:fill="BFBFBF"/>
+            <w:tcMar>
+              <w:top w:w="100" w:type="dxa"/>
+              <w:left w:w="100" w:type="dxa"/>
+              <w:bottom w:w="100" w:type="dxa"/>
+              <w:right w:w="100" w:type="dxa"/>
+            </w:tcMar>
+          </w:tcPr>
+          <w:p>
+            <w:pPr>
+              <w:spacing w:after="0"/>
+              <w:ind w:left="-40"/>
+              <w:jc w:val="center"/>
+              <w:rPr>
+                <w:sz w:val="24"/>
+                <w:szCs w:val="24"/>
+              </w:rPr>
+            </w:pPr>
+            <w:r>
+              <w:rPr>
+                <w:b/>
+                <w:sz w:val="20"/>
+                <w:szCs w:val="20"/>
+              </w:rPr>
+              <w:t>PROCESO ASOCIADO</w:t>
+            </w:r>
+          </w:p>
+        </w:tc>
+      </w:tr>
+      <w:tr>
+        <w:trPr>
+          <w:trHeight w:val="465"/>
+        </w:trPr>
+        <w:tc>
+          <w:tcPr>
+            <w:tcW w:w="1800" w:type="dxa"/>
+            <w:tcBorders>
+              <w:top w:val="single" w:sz="8" w:space="0" w:color="000000"/>
+              <w:left w:val="single" w:sz="8" w:space="0" w:color="000000"/>
+              <w:bottom w:val="single" w:sz="8" w:space="0" w:color="000000"/>
+              <w:right w:val="single" w:sz="8" w:space="0" w:color="000000"/>
+            </w:tcBorders>
+            <w:tcMar>
+              <w:top w:w="100" w:type="dxa"/>
+              <w:left w:w="100" w:type="dxa"/>
+              <w:bottom w:w="100" w:type="dxa"/>
+              <w:right w:w="100" w:type="dxa"/>
+            </w:tcMar>
+          </w:tcPr>
+          <w:p>
+            <w:pPr>
+              <w:spacing w:after="0"/>
+              <w:ind w:left="-40"/>
+              <w:rPr>
+                <w:sz w:val="24"/>
+                <w:szCs w:val="24"/>
+              </w:rPr>
+            </w:pPr>
+            <w:r>
+              <w:t>REQ-FUN001</w:t>
+            </w:r>
+            <w:r>
+              <w:t>2</w:t>
+            </w:r>
+          </w:p>
+        </w:tc>
+        <w:tc>
+          <w:tcPr>
+            <w:tcW w:w="2910" w:type="dxa"/>
+            <w:tcBorders>
+              <w:top w:val="single" w:sz="8" w:space="0" w:color="000000"/>
+              <w:left w:val="single" w:sz="8" w:space="0" w:color="000000"/>
+              <w:bottom w:val="single" w:sz="8" w:space="0" w:color="000000"/>
+              <w:right w:val="single" w:sz="8" w:space="0" w:color="000000"/>
+            </w:tcBorders>
+            <w:tcMar>
+              <w:top w:w="100" w:type="dxa"/>
+              <w:left w:w="100" w:type="dxa"/>
+              <w:bottom w:w="100" w:type="dxa"/>
+              <w:right w:w="100" w:type="dxa"/>
+            </w:tcMar>
+          </w:tcPr>
+          <w:p>
+            <w:pPr>
+              <w:spacing w:after="0"/>
+              <w:ind w:left="-40"/>
+              <w:rPr>
+                <w:sz w:val="24"/>
+                <w:szCs w:val="24"/>
+              </w:rPr>
+            </w:pPr>
+            <w:r>
+              <w:rPr>
+                <w:sz w:val="24"/>
+                <w:szCs w:val="24"/>
+              </w:rPr>
+              <w:t>Listar Clientes</w:t>
+            </w:r>
+          </w:p>
+        </w:tc>
+        <w:tc>
+          <w:tcPr>
+            <w:tcW w:w="1830" w:type="dxa"/>
+            <w:tcBorders>
+              <w:top w:val="single" w:sz="8" w:space="0" w:color="000000"/>
+              <w:left w:val="single" w:sz="8" w:space="0" w:color="000000"/>
+              <w:bottom w:val="single" w:sz="8" w:space="0" w:color="000000"/>
+              <w:right w:val="single" w:sz="8" w:space="0" w:color="000000"/>
+            </w:tcBorders>
+            <w:tcMar>
+              <w:top w:w="100" w:type="dxa"/>
+              <w:left w:w="100" w:type="dxa"/>
+              <w:bottom w:w="100" w:type="dxa"/>
+              <w:right w:w="100" w:type="dxa"/>
+            </w:tcMar>
+          </w:tcPr>
+          <w:p>
+            <w:pPr>
+              <w:spacing w:after="0"/>
+              <w:ind w:left="-40"/>
+              <w:rPr>
+                <w:sz w:val="24"/>
+                <w:szCs w:val="24"/>
+              </w:rPr>
+            </w:pPr>
+            <w:r>
+              <w:t xml:space="preserve">Administrador </w:t>
+            </w:r>
+          </w:p>
+        </w:tc>
+        <w:tc>
+          <w:tcPr>
+            <w:tcW w:w="2265" w:type="dxa"/>
+            <w:tcBorders>
+              <w:top w:val="single" w:sz="8" w:space="0" w:color="000000"/>
+              <w:left w:val="single" w:sz="8" w:space="0" w:color="000000"/>
+              <w:bottom w:val="single" w:sz="8" w:space="0" w:color="000000"/>
+              <w:right w:val="single" w:sz="8" w:space="0" w:color="000000"/>
+            </w:tcBorders>
+            <w:tcMar>
+              <w:top w:w="100" w:type="dxa"/>
+              <w:left w:w="100" w:type="dxa"/>
+              <w:bottom w:w="100" w:type="dxa"/>
+              <w:right w:w="100" w:type="dxa"/>
+            </w:tcMar>
+          </w:tcPr>
+          <w:p>
+            <w:pPr>
+              <w:spacing w:after="0"/>
+              <w:ind w:left="-40"/>
+              <w:rPr>
+                <w:sz w:val="24"/>
+                <w:szCs w:val="24"/>
+              </w:rPr>
+            </w:pPr>
+            <w:r>
+              <w:t xml:space="preserve">Gestionar </w:t>
+            </w:r>
+            <w:r>
+              <w:t>clientes</w:t>
+            </w:r>
+          </w:p>
+        </w:tc>
+      </w:tr>
+      <w:tr>
+        <w:trPr>
+          <w:trHeight w:val="345"/>
+        </w:trPr>
+        <w:tc>
+          <w:tcPr>
+            <w:tcW w:w="8805" w:type="dxa"/>
+            <w:gridSpan w:val="4"/>
+            <w:tcBorders>
+              <w:top w:val="single" w:sz="8" w:space="0" w:color="000000"/>
+              <w:left w:val="single" w:sz="8" w:space="0" w:color="000000"/>
+              <w:bottom w:val="single" w:sz="8" w:space="0" w:color="000000"/>
+              <w:right w:val="single" w:sz="8" w:space="0" w:color="000000"/>
+            </w:tcBorders>
+            <w:shd w:val="clear" w:color="auto" w:fill="BFBFBF"/>
+            <w:tcMar>
+              <w:top w:w="100" w:type="dxa"/>
+              <w:left w:w="100" w:type="dxa"/>
+              <w:bottom w:w="100" w:type="dxa"/>
+              <w:right w:w="100" w:type="dxa"/>
+            </w:tcMar>
+          </w:tcPr>
+          <w:p>
+            <w:pPr>
+              <w:spacing w:after="0"/>
+              <w:ind w:left="-40"/>
+              <w:rPr>
+                <w:sz w:val="24"/>
+                <w:szCs w:val="24"/>
+              </w:rPr>
+            </w:pPr>
+            <w:r>
+              <w:rPr>
+                <w:b/>
+              </w:rPr>
+              <w:t>DESCRIPCIÓN</w:t>
+            </w:r>
+          </w:p>
+        </w:tc>
+      </w:tr>
+      <w:tr>
+        <w:trPr>
+          <w:trHeight w:val="341"/>
+        </w:trPr>
+        <w:tc>
+          <w:tcPr>
+            <w:tcW w:w="8805" w:type="dxa"/>
+            <w:gridSpan w:val="4"/>
+            <w:tcBorders>
+              <w:top w:val="single" w:sz="8" w:space="0" w:color="000000"/>
+              <w:left w:val="single" w:sz="8" w:space="0" w:color="000000"/>
+              <w:bottom w:val="single" w:sz="8" w:space="0" w:color="000000"/>
+              <w:right w:val="single" w:sz="8" w:space="0" w:color="000000"/>
+            </w:tcBorders>
+            <w:tcMar>
+              <w:top w:w="100" w:type="dxa"/>
+              <w:left w:w="100" w:type="dxa"/>
+              <w:bottom w:w="100" w:type="dxa"/>
+              <w:right w:w="100" w:type="dxa"/>
+            </w:tcMar>
+          </w:tcPr>
+          <w:p>
+            <w:pPr>
+              <w:spacing w:after="0"/>
+            </w:pPr>
+            <w:r>
+              <w:t xml:space="preserve">El sistema genera un listado de todos los </w:t>
+            </w:r>
+            <w:r>
+              <w:t>clientes</w:t>
+            </w:r>
+            <w:r>
+              <w:t xml:space="preserve"> solicitados por </w:t>
+            </w:r>
+            <w:r>
+              <w:t>el administrador</w:t>
+            </w:r>
+            <w:r>
+              <w:t>, mostrando alguno de los datos relevantes</w:t>
+            </w:r>
+            <w:r>
+              <w:t>.</w:t>
+            </w:r>
+            <w:r>
+              <w:t> </w:t>
+            </w:r>
+          </w:p>
+          <w:p>
+            <w:pPr>
+              <w:numPr>
+                <w:ilvl w:val="0"/>
+                <w:numId w:val="6"/>
+              </w:numPr>
+              <w:spacing w:after="0"/>
+              <w:rPr>
+                <w:rFonts w:ascii="Arial" w:eastAsia="Arial" w:hAnsi="Arial" w:cs="Arial"/>
+              </w:rPr>
+            </w:pPr>
+            <w:r>
+              <w:rPr>
+                <w:rFonts w:ascii="Arial" w:eastAsia="Arial" w:hAnsi="Arial" w:cs="Arial"/>
+              </w:rPr>
+              <w:t>nombre</w:t>
+            </w:r>
+          </w:p>
+          <w:p>
+            <w:pPr>
+              <w:numPr>
+                <w:ilvl w:val="0"/>
+                <w:numId w:val="6"/>
+              </w:numPr>
+              <w:spacing w:after="0"/>
+              <w:rPr>
+                <w:rFonts w:ascii="Arial" w:eastAsia="Arial" w:hAnsi="Arial" w:cs="Arial"/>
+              </w:rPr>
+            </w:pPr>
+            <w:r>
+              <w:rPr>
+                <w:rFonts w:ascii="Arial" w:eastAsia="Arial" w:hAnsi="Arial" w:cs="Arial"/>
+              </w:rPr>
+              <w:t>apellidos</w:t>
+            </w:r>
+          </w:p>
+          <w:p>
+            <w:pPr>
+              <w:numPr>
+                <w:ilvl w:val="0"/>
+                <w:numId w:val="6"/>
+              </w:numPr>
+              <w:spacing w:after="0"/>
+              <w:rPr>
+                <w:rFonts w:ascii="Arial" w:eastAsia="Arial" w:hAnsi="Arial" w:cs="Arial"/>
+              </w:rPr>
+            </w:pPr>
+            <w:r>
+              <w:rPr>
+                <w:rFonts w:ascii="Arial" w:eastAsia="Arial" w:hAnsi="Arial" w:cs="Arial"/>
+              </w:rPr>
+              <w:t>email</w:t>
+            </w:r>
+          </w:p>
+          <w:p>
+            <w:pPr>
+              <w:numPr>
+                <w:ilvl w:val="0"/>
+                <w:numId w:val="6"/>
+              </w:numPr>
+              <w:spacing w:after="0"/>
+              <w:rPr>
+                <w:rFonts w:ascii="Arial" w:eastAsia="Arial" w:hAnsi="Arial" w:cs="Arial"/>
+              </w:rPr>
+            </w:pPr>
+            <w:r>
+              <w:rPr>
+                <w:rFonts w:ascii="Arial" w:eastAsia="Arial" w:hAnsi="Arial" w:cs="Arial"/>
+              </w:rPr>
+              <w:t>dirección</w:t>
+            </w:r>
+          </w:p>
+          <w:p>
+            <w:pPr>
+              <w:numPr>
+                <w:ilvl w:val="0"/>
+                <w:numId w:val="6"/>
+              </w:numPr>
+              <w:spacing w:after="0"/>
+              <w:rPr>
+                <w:rFonts w:ascii="Arial" w:eastAsia="Arial" w:hAnsi="Arial" w:cs="Arial"/>
+              </w:rPr>
+            </w:pPr>
+            <w:r>
+              <w:rPr>
+                <w:rFonts w:ascii="Arial" w:eastAsia="Arial" w:hAnsi="Arial" w:cs="Arial"/>
+              </w:rPr>
+              <w:t>estado</w:t>
+            </w:r>
+          </w:p>
+        </w:tc>
+      </w:tr>
+      <w:tr>
+        <w:trPr>
+          <w:trHeight w:val="439"/>
+        </w:trPr>
+        <w:tc>
+          <w:tcPr>
+            <w:tcW w:w="8805" w:type="dxa"/>
+            <w:gridSpan w:val="4"/>
+            <w:tcBorders>
+              <w:top w:val="single" w:sz="8" w:space="0" w:color="000000"/>
+              <w:left w:val="single" w:sz="8" w:space="0" w:color="000000"/>
+              <w:bottom w:val="single" w:sz="8" w:space="0" w:color="000000"/>
+              <w:right w:val="single" w:sz="8" w:space="0" w:color="000000"/>
+            </w:tcBorders>
+            <w:shd w:val="clear" w:color="auto" w:fill="BFBFBF"/>
+            <w:tcMar>
+              <w:top w:w="100" w:type="dxa"/>
+              <w:left w:w="100" w:type="dxa"/>
+              <w:bottom w:w="100" w:type="dxa"/>
+              <w:right w:w="100" w:type="dxa"/>
+            </w:tcMar>
+          </w:tcPr>
+          <w:p>
+            <w:pPr>
+              <w:spacing w:after="0"/>
+              <w:ind w:left="-40"/>
+              <w:rPr>
+                <w:sz w:val="24"/>
+                <w:szCs w:val="24"/>
+              </w:rPr>
+            </w:pPr>
+            <w:r>
+              <w:rPr>
+                <w:b/>
+              </w:rPr>
+              <w:t xml:space="preserve">CONTROL DE CAMBIOS </w:t>
+            </w:r>
+          </w:p>
+        </w:tc>
+      </w:tr>
+      <w:tr>
+        <w:trPr>
+          <w:trHeight w:val="500"/>
+        </w:trPr>
+        <w:tc>
+          <w:tcPr>
+            <w:tcW w:w="1800" w:type="dxa"/>
+            <w:tcBorders>
+              <w:top w:val="single" w:sz="8" w:space="0" w:color="000000"/>
+              <w:left w:val="single" w:sz="8" w:space="0" w:color="000000"/>
+              <w:bottom w:val="single" w:sz="8" w:space="0" w:color="000000"/>
+              <w:right w:val="single" w:sz="8" w:space="0" w:color="000000"/>
+            </w:tcBorders>
+            <w:tcMar>
+              <w:top w:w="100" w:type="dxa"/>
+              <w:left w:w="100" w:type="dxa"/>
+              <w:bottom w:w="100" w:type="dxa"/>
+              <w:right w:w="100" w:type="dxa"/>
+            </w:tcMar>
+          </w:tcPr>
+          <w:p>
+            <w:pPr>
+              <w:spacing w:after="0"/>
+              <w:ind w:left="-40"/>
+              <w:rPr>
+                <w:sz w:val="24"/>
+                <w:szCs w:val="24"/>
+              </w:rPr>
+            </w:pPr>
+            <w:r>
+              <w:rPr>
+                <w:b/>
+              </w:rPr>
+              <w:t>FECHA</w:t>
+            </w:r>
+          </w:p>
+        </w:tc>
+        <w:tc>
+          <w:tcPr>
+            <w:tcW w:w="2910" w:type="dxa"/>
+            <w:tcBorders>
+              <w:top w:val="single" w:sz="8" w:space="0" w:color="000000"/>
+              <w:left w:val="single" w:sz="8" w:space="0" w:color="000000"/>
+              <w:bottom w:val="single" w:sz="8" w:space="0" w:color="000000"/>
+              <w:right w:val="single" w:sz="8" w:space="0" w:color="000000"/>
+            </w:tcBorders>
+            <w:tcMar>
+              <w:top w:w="100" w:type="dxa"/>
+              <w:left w:w="100" w:type="dxa"/>
+              <w:bottom w:w="100" w:type="dxa"/>
+              <w:right w:w="100" w:type="dxa"/>
+            </w:tcMar>
+          </w:tcPr>
+          <w:p>
+            <w:pPr>
+              <w:spacing w:after="0"/>
+              <w:ind w:left="-40"/>
+              <w:rPr>
+                <w:sz w:val="24"/>
+                <w:szCs w:val="24"/>
+              </w:rPr>
+            </w:pPr>
+            <w:r>
+              <w:rPr>
+                <w:b/>
+              </w:rPr>
+              <w:t>SOLICITADO POR</w:t>
+            </w:r>
+          </w:p>
+        </w:tc>
+        <w:tc>
+          <w:tcPr>
+            <w:tcW w:w="4095" w:type="dxa"/>
+            <w:gridSpan w:val="2"/>
+            <w:tcBorders>
+              <w:top w:val="single" w:sz="8" w:space="0" w:color="000000"/>
+              <w:left w:val="single" w:sz="8" w:space="0" w:color="000000"/>
+              <w:bottom w:val="single" w:sz="8" w:space="0" w:color="000000"/>
+              <w:right w:val="single" w:sz="8" w:space="0" w:color="000000"/>
+            </w:tcBorders>
+            <w:tcMar>
+              <w:top w:w="100" w:type="dxa"/>
+              <w:left w:w="100" w:type="dxa"/>
+              <w:bottom w:w="100" w:type="dxa"/>
+              <w:right w:w="100" w:type="dxa"/>
+            </w:tcMar>
+          </w:tcPr>
+          <w:p>
+            <w:pPr>
+              <w:spacing w:after="0"/>
+              <w:ind w:left="-40"/>
+              <w:rPr>
+                <w:sz w:val="24"/>
+                <w:szCs w:val="24"/>
+              </w:rPr>
+            </w:pPr>
+            <w:r>
+              <w:rPr>
+                <w:b/>
+              </w:rPr>
+              <w:t>DESCRIPCIÓN DEL CAMBIO Y APROBACIÓN</w:t>
+            </w:r>
+          </w:p>
+        </w:tc>
+      </w:tr>
+      <w:tr>
+        <w:trPr>
+          <w:trHeight w:val="20"/>
+        </w:trPr>
+        <w:tc>
+          <w:tcPr>
+            <w:tcW w:w="1800" w:type="dxa"/>
+            <w:tcBorders>
+              <w:top w:val="single" w:sz="8" w:space="0" w:color="000000"/>
+              <w:left w:val="single" w:sz="8" w:space="0" w:color="000000"/>
+              <w:bottom w:val="single" w:sz="8" w:space="0" w:color="000000"/>
+              <w:right w:val="single" w:sz="8" w:space="0" w:color="000000"/>
+            </w:tcBorders>
+            <w:tcMar>
+              <w:top w:w="100" w:type="dxa"/>
+              <w:left w:w="100" w:type="dxa"/>
+              <w:bottom w:w="100" w:type="dxa"/>
+              <w:right w:w="100" w:type="dxa"/>
+            </w:tcMar>
+          </w:tcPr>
+          <w:p>
+            <w:pPr>
+              <w:spacing w:after="0"/>
+              <w:ind w:left="-40"/>
+              <w:rPr>
+                <w:sz w:val="24"/>
+                <w:szCs w:val="24"/>
+              </w:rPr>
+            </w:pPr>
+            <w:r>
+              <w:rPr>
+                <w:b/>
+              </w:rPr>
+              <w:t> </w:t>
+            </w:r>
+          </w:p>
+        </w:tc>
+        <w:tc>
+          <w:tcPr>
+            <w:tcW w:w="2910" w:type="dxa"/>
+            <w:tcBorders>
+              <w:top w:val="single" w:sz="8" w:space="0" w:color="000000"/>
+              <w:left w:val="single" w:sz="8" w:space="0" w:color="000000"/>
+              <w:bottom w:val="single" w:sz="8" w:space="0" w:color="000000"/>
+              <w:right w:val="single" w:sz="8" w:space="0" w:color="000000"/>
+            </w:tcBorders>
+            <w:tcMar>
+              <w:top w:w="100" w:type="dxa"/>
+              <w:left w:w="100" w:type="dxa"/>
+              <w:bottom w:w="100" w:type="dxa"/>
+              <w:right w:w="100" w:type="dxa"/>
+            </w:tcMar>
+          </w:tcPr>
+          <w:p>
+            <w:pPr>
+              <w:spacing w:after="0"/>
+              <w:ind w:left="-40"/>
+              <w:rPr>
+                <w:sz w:val="24"/>
+                <w:szCs w:val="24"/>
+              </w:rPr>
+            </w:pPr>
+            <w:r>
+              <w:rPr>
+                <w:b/>
+              </w:rPr>
+              <w:t> </w:t>
+            </w:r>
+          </w:p>
+        </w:tc>
+        <w:tc>
+          <w:tcPr>
+            <w:tcW w:w="4095" w:type="dxa"/>
+            <w:gridSpan w:val="2"/>
+            <w:tcBorders>
+              <w:top w:val="single" w:sz="8" w:space="0" w:color="000000"/>
+              <w:left w:val="single" w:sz="8" w:space="0" w:color="000000"/>
+              <w:bottom w:val="single" w:sz="8" w:space="0" w:color="000000"/>
+              <w:right w:val="single" w:sz="8" w:space="0" w:color="000000"/>
+            </w:tcBorders>
+            <w:tcMar>
+              <w:top w:w="100" w:type="dxa"/>
+              <w:left w:w="100" w:type="dxa"/>
+              <w:bottom w:w="100" w:type="dxa"/>
+              <w:right w:w="100" w:type="dxa"/>
+            </w:tcMar>
+          </w:tcPr>
+          <w:p>
+            <w:pPr>
+              <w:spacing w:after="0"/>
+              <w:ind w:left="-40"/>
+              <w:rPr>
+                <w:sz w:val="24"/>
+                <w:szCs w:val="24"/>
+              </w:rPr>
+            </w:pPr>
+            <w:r>
+              <w:rPr>
+                <w:b/>
+              </w:rPr>
+              <w:t> </w:t>
+            </w:r>
+          </w:p>
+        </w:tc>
+      </w:tr>
+    </w:tbl>
+    <w:p>
+      <w:pPr>
+        <w:spacing w:after="0"/>
+        <w:ind w:left="360"/>
+        <w:jc w:val="both"/>
+      </w:pPr>
+    </w:p>
+    <w:p>
+      <w:pPr>
+        <w:spacing w:after="0"/>
+        <w:ind w:left="360"/>
+        <w:jc w:val="both"/>
+      </w:pPr>
+    </w:p>
+    <w:p>
+      <w:pPr>
+        <w:ind w:firstLine="720"/>
+      </w:pPr>
+      <w:r>
+        <w:t>En la Tabla 1</w:t>
+      </w:r>
+      <w:r>
+        <w:t>3</w:t>
+      </w:r>
+      <w:r>
+        <w:t xml:space="preserve">, se muestra el requerimiento: </w:t>
+      </w:r>
+      <w:r>
+        <w:t>Actualizar Cliente</w:t>
+      </w:r>
+      <w:r>
+        <w:t>.</w:t>
+      </w:r>
+    </w:p>
+    <w:tbl>
+      <w:tblPr>
+        <w:tblStyle w:val="af3"/>
+        <w:tblW w:w="8805" w:type="dxa"/>
+        <w:tblInd w:w="0" w:type="dxa"/>
+        <w:tblLayout w:type="fixed"/>
+        <w:tblLook w:val="0400" w:firstRow="0" w:lastRow="0" w:firstColumn="0" w:lastColumn="0" w:noHBand="0" w:noVBand="1"/>
+      </w:tblPr>
+      <w:tblGrid>
+        <w:gridCol w:w="1800"/>
+        <w:gridCol w:w="2910"/>
+        <w:gridCol w:w="1830"/>
+        <w:gridCol w:w="2265"/>
+      </w:tblGrid>
+      <w:tr>
+        <w:trPr>
+          <w:trHeight w:val="585"/>
+        </w:trPr>
+        <w:tc>
+          <w:tcPr>
+            <w:tcW w:w="1800" w:type="dxa"/>
+            <w:tcBorders>
+              <w:top w:val="single" w:sz="8" w:space="0" w:color="000000"/>
+              <w:left w:val="single" w:sz="8" w:space="0" w:color="000000"/>
+              <w:bottom w:val="single" w:sz="8" w:space="0" w:color="000000"/>
+              <w:right w:val="single" w:sz="8" w:space="0" w:color="000000"/>
+            </w:tcBorders>
+            <w:shd w:val="clear" w:color="auto" w:fill="BFBFBF"/>
+            <w:tcMar>
+              <w:top w:w="100" w:type="dxa"/>
+              <w:left w:w="100" w:type="dxa"/>
+              <w:bottom w:w="100" w:type="dxa"/>
+              <w:right w:w="100" w:type="dxa"/>
+            </w:tcMar>
+          </w:tcPr>
+          <w:p>
+            <w:pPr>
+              <w:spacing w:after="0"/>
+              <w:ind w:left="-40"/>
+              <w:jc w:val="center"/>
+              <w:rPr>
+                <w:sz w:val="24"/>
+                <w:szCs w:val="24"/>
+              </w:rPr>
+            </w:pPr>
+            <w:r>
+              <w:rPr>
+                <w:b/>
+                <w:sz w:val="20"/>
+                <w:szCs w:val="20"/>
+              </w:rPr>
+              <w:t>ID</w:t>
+            </w:r>
+          </w:p>
+          <w:p>
+            <w:pPr>
+              <w:spacing w:after="0"/>
+              <w:ind w:left="-40"/>
+              <w:jc w:val="center"/>
+              <w:rPr>
+                <w:sz w:val="24"/>
+                <w:szCs w:val="24"/>
+              </w:rPr>
+            </w:pPr>
+            <w:r>
+              <w:rPr>
+                <w:b/>
+                <w:sz w:val="20"/>
+                <w:szCs w:val="20"/>
+              </w:rPr>
+              <w:t>REQUERIMIENTO</w:t>
+            </w:r>
+          </w:p>
+        </w:tc>
+        <w:tc>
+          <w:tcPr>
+            <w:tcW w:w="2910" w:type="dxa"/>
+            <w:tcBorders>
+              <w:top w:val="single" w:sz="8" w:space="0" w:color="000000"/>
+              <w:left w:val="single" w:sz="8" w:space="0" w:color="000000"/>
+              <w:bottom w:val="single" w:sz="8" w:space="0" w:color="000000"/>
+              <w:right w:val="single" w:sz="8" w:space="0" w:color="000000"/>
+            </w:tcBorders>
+            <w:shd w:val="clear" w:color="auto" w:fill="BFBFBF"/>
+            <w:tcMar>
+              <w:top w:w="100" w:type="dxa"/>
+              <w:left w:w="100" w:type="dxa"/>
+              <w:bottom w:w="100" w:type="dxa"/>
+              <w:right w:w="100" w:type="dxa"/>
+            </w:tcMar>
+          </w:tcPr>
+          <w:p>
+            <w:pPr>
+              <w:spacing w:after="0"/>
+              <w:ind w:left="-40"/>
+              <w:jc w:val="center"/>
+              <w:rPr>
+                <w:sz w:val="24"/>
+                <w:szCs w:val="24"/>
+              </w:rPr>
+            </w:pPr>
+            <w:r>
+              <w:rPr>
+                <w:b/>
+                <w:sz w:val="20"/>
+                <w:szCs w:val="20"/>
+              </w:rPr>
+              <w:t>NOMBRE BREVE</w:t>
+            </w:r>
+          </w:p>
+        </w:tc>
+        <w:tc>
+          <w:tcPr>
+            <w:tcW w:w="1830" w:type="dxa"/>
+            <w:tcBorders>
+              <w:top w:val="single" w:sz="8" w:space="0" w:color="000000"/>
+              <w:left w:val="single" w:sz="8" w:space="0" w:color="000000"/>
+              <w:bottom w:val="single" w:sz="8" w:space="0" w:color="000000"/>
+              <w:right w:val="single" w:sz="8" w:space="0" w:color="000000"/>
+            </w:tcBorders>
+            <w:shd w:val="clear" w:color="auto" w:fill="BFBFBF"/>
+            <w:tcMar>
+              <w:top w:w="100" w:type="dxa"/>
+              <w:left w:w="100" w:type="dxa"/>
+              <w:bottom w:w="100" w:type="dxa"/>
+              <w:right w:w="100" w:type="dxa"/>
+            </w:tcMar>
+          </w:tcPr>
+          <w:p>
+            <w:pPr>
+              <w:spacing w:after="0"/>
+              <w:ind w:left="-40"/>
+              <w:jc w:val="center"/>
+              <w:rPr>
+                <w:sz w:val="24"/>
+                <w:szCs w:val="24"/>
+              </w:rPr>
+            </w:pPr>
+            <w:r>
+              <w:rPr>
+                <w:b/>
+                <w:sz w:val="20"/>
+                <w:szCs w:val="20"/>
+              </w:rPr>
+              <w:t>USUARIO</w:t>
+            </w:r>
+          </w:p>
+        </w:tc>
+        <w:tc>
+          <w:tcPr>
+            <w:tcW w:w="2265" w:type="dxa"/>
+            <w:tcBorders>
+              <w:top w:val="single" w:sz="8" w:space="0" w:color="000000"/>
+              <w:left w:val="single" w:sz="8" w:space="0" w:color="000000"/>
+              <w:bottom w:val="single" w:sz="8" w:space="0" w:color="000000"/>
+              <w:right w:val="single" w:sz="8" w:space="0" w:color="000000"/>
+            </w:tcBorders>
+            <w:shd w:val="clear" w:color="auto" w:fill="BFBFBF"/>
+            <w:tcMar>
+              <w:top w:w="100" w:type="dxa"/>
+              <w:left w:w="100" w:type="dxa"/>
+              <w:bottom w:w="100" w:type="dxa"/>
+              <w:right w:w="100" w:type="dxa"/>
+            </w:tcMar>
+          </w:tcPr>
+          <w:p>
+            <w:pPr>
+              <w:spacing w:after="0"/>
+              <w:ind w:left="-40"/>
+              <w:jc w:val="center"/>
+              <w:rPr>
+                <w:sz w:val="24"/>
+                <w:szCs w:val="24"/>
+              </w:rPr>
+            </w:pPr>
+            <w:r>
+              <w:rPr>
+                <w:b/>
+                <w:sz w:val="20"/>
+                <w:szCs w:val="20"/>
+              </w:rPr>
+              <w:t>PROCESO ASOCIADO</w:t>
+            </w:r>
+          </w:p>
+        </w:tc>
+      </w:tr>
+      <w:tr>
+        <w:trPr>
+          <w:trHeight w:val="465"/>
+        </w:trPr>
+        <w:tc>
+          <w:tcPr>
+            <w:tcW w:w="1800" w:type="dxa"/>
+            <w:tcBorders>
+              <w:top w:val="single" w:sz="8" w:space="0" w:color="000000"/>
+              <w:left w:val="single" w:sz="8" w:space="0" w:color="000000"/>
+              <w:bottom w:val="single" w:sz="8" w:space="0" w:color="000000"/>
+              <w:right w:val="single" w:sz="8" w:space="0" w:color="000000"/>
+            </w:tcBorders>
+            <w:tcMar>
+              <w:top w:w="100" w:type="dxa"/>
+              <w:left w:w="100" w:type="dxa"/>
+              <w:bottom w:w="100" w:type="dxa"/>
+              <w:right w:w="100" w:type="dxa"/>
+            </w:tcMar>
+          </w:tcPr>
+          <w:p>
+            <w:pPr>
+              <w:spacing w:after="0"/>
+              <w:ind w:left="-40"/>
+              <w:rPr>
+                <w:sz w:val="24"/>
+                <w:szCs w:val="24"/>
+              </w:rPr>
+            </w:pPr>
+            <w:r>
+              <w:t>REQ-FUN001</w:t>
+            </w:r>
+            <w:r>
+              <w:t>3</w:t>
+            </w:r>
+          </w:p>
+        </w:tc>
+        <w:tc>
+          <w:tcPr>
+            <w:tcW w:w="2910" w:type="dxa"/>
+            <w:tcBorders>
+              <w:top w:val="single" w:sz="8" w:space="0" w:color="000000"/>
+              <w:left w:val="single" w:sz="8" w:space="0" w:color="000000"/>
+              <w:bottom w:val="single" w:sz="8" w:space="0" w:color="000000"/>
+              <w:right w:val="single" w:sz="8" w:space="0" w:color="000000"/>
+            </w:tcBorders>
+            <w:tcMar>
+              <w:top w:w="100" w:type="dxa"/>
+              <w:left w:w="100" w:type="dxa"/>
+              <w:bottom w:w="100" w:type="dxa"/>
+              <w:right w:w="100" w:type="dxa"/>
+            </w:tcMar>
+          </w:tcPr>
+          <w:p>
+            <w:pPr>
+              <w:spacing w:after="0"/>
+              <w:ind w:left="-40"/>
+              <w:rPr>
+                <w:sz w:val="24"/>
+                <w:szCs w:val="24"/>
+              </w:rPr>
+            </w:pPr>
+            <w:r>
+              <w:rPr>
+                <w:sz w:val="24"/>
+                <w:szCs w:val="24"/>
+              </w:rPr>
+              <w:t>A</w:t>
+            </w:r>
+            <w:r>
+              <w:rPr>
+                <w:sz w:val="24"/>
+                <w:szCs w:val="24"/>
+              </w:rPr>
+              <w:t>ctualizar Cliente</w:t>
+            </w:r>
+          </w:p>
+        </w:tc>
+        <w:tc>
+          <w:tcPr>
+            <w:tcW w:w="1830" w:type="dxa"/>
+            <w:tcBorders>
+              <w:top w:val="single" w:sz="8" w:space="0" w:color="000000"/>
+              <w:left w:val="single" w:sz="8" w:space="0" w:color="000000"/>
+              <w:bottom w:val="single" w:sz="8" w:space="0" w:color="000000"/>
+              <w:right w:val="single" w:sz="8" w:space="0" w:color="000000"/>
+            </w:tcBorders>
+            <w:tcMar>
+              <w:top w:w="100" w:type="dxa"/>
+              <w:left w:w="100" w:type="dxa"/>
+              <w:bottom w:w="100" w:type="dxa"/>
+              <w:right w:w="100" w:type="dxa"/>
+            </w:tcMar>
+          </w:tcPr>
+          <w:p>
+            <w:pPr>
+              <w:spacing w:after="0"/>
+              <w:ind w:left="-40"/>
+              <w:rPr>
+                <w:sz w:val="24"/>
+                <w:szCs w:val="24"/>
+              </w:rPr>
+            </w:pPr>
+            <w:r>
+              <w:t xml:space="preserve">Administrador </w:t>
+            </w:r>
+          </w:p>
+        </w:tc>
+        <w:tc>
+          <w:tcPr>
+            <w:tcW w:w="2265" w:type="dxa"/>
+            <w:tcBorders>
+              <w:top w:val="single" w:sz="8" w:space="0" w:color="000000"/>
+              <w:left w:val="single" w:sz="8" w:space="0" w:color="000000"/>
+              <w:bottom w:val="single" w:sz="8" w:space="0" w:color="000000"/>
+              <w:right w:val="single" w:sz="8" w:space="0" w:color="000000"/>
+            </w:tcBorders>
+            <w:tcMar>
+              <w:top w:w="100" w:type="dxa"/>
+              <w:left w:w="100" w:type="dxa"/>
+              <w:bottom w:w="100" w:type="dxa"/>
+              <w:right w:w="100" w:type="dxa"/>
+            </w:tcMar>
+          </w:tcPr>
+          <w:p>
+            <w:pPr>
+              <w:spacing w:after="0"/>
+              <w:ind w:left="-40"/>
+              <w:rPr>
+                <w:sz w:val="24"/>
+                <w:szCs w:val="24"/>
+              </w:rPr>
+            </w:pPr>
+            <w:r>
+              <w:t xml:space="preserve">Gestionar </w:t>
+            </w:r>
+            <w:r>
+              <w:t>clientes</w:t>
+            </w:r>
+          </w:p>
+        </w:tc>
+      </w:tr>
+      <w:tr>
+        <w:trPr>
+          <w:trHeight w:val="345"/>
+        </w:trPr>
+        <w:tc>
+          <w:tcPr>
+            <w:tcW w:w="8805" w:type="dxa"/>
+            <w:gridSpan w:val="4"/>
+            <w:tcBorders>
+              <w:top w:val="single" w:sz="8" w:space="0" w:color="000000"/>
+              <w:left w:val="single" w:sz="8" w:space="0" w:color="000000"/>
+              <w:bottom w:val="single" w:sz="8" w:space="0" w:color="000000"/>
+              <w:right w:val="single" w:sz="8" w:space="0" w:color="000000"/>
+            </w:tcBorders>
+            <w:shd w:val="clear" w:color="auto" w:fill="BFBFBF"/>
+            <w:tcMar>
+              <w:top w:w="100" w:type="dxa"/>
+              <w:left w:w="100" w:type="dxa"/>
+              <w:bottom w:w="100" w:type="dxa"/>
+              <w:right w:w="100" w:type="dxa"/>
+            </w:tcMar>
+          </w:tcPr>
+          <w:p>
+            <w:pPr>
+              <w:spacing w:after="0"/>
+              <w:ind w:left="-40"/>
+              <w:rPr>
+                <w:sz w:val="24"/>
+                <w:szCs w:val="24"/>
+              </w:rPr>
+            </w:pPr>
+            <w:r>
+              <w:rPr>
+                <w:b/>
+              </w:rPr>
+              <w:t>DESCRIPCIÓN</w:t>
+            </w:r>
+          </w:p>
+        </w:tc>
+      </w:tr>
+      <w:tr>
+        <w:trPr>
+          <w:trHeight w:val="341"/>
+        </w:trPr>
+        <w:tc>
+          <w:tcPr>
+            <w:tcW w:w="8805" w:type="dxa"/>
+            <w:gridSpan w:val="4"/>
+            <w:tcBorders>
+              <w:top w:val="single" w:sz="8" w:space="0" w:color="000000"/>
+              <w:left w:val="single" w:sz="8" w:space="0" w:color="000000"/>
+              <w:bottom w:val="single" w:sz="8" w:space="0" w:color="000000"/>
+              <w:right w:val="single" w:sz="8" w:space="0" w:color="000000"/>
+            </w:tcBorders>
+            <w:tcMar>
+              <w:top w:w="100" w:type="dxa"/>
+              <w:left w:w="100" w:type="dxa"/>
+              <w:bottom w:w="100" w:type="dxa"/>
+              <w:right w:w="100" w:type="dxa"/>
+            </w:tcMar>
+          </w:tcPr>
+          <w:p>
+            <w:pPr>
+              <w:pBdr>
+                <w:top w:val="nil"/>
+                <w:left w:val="nil"/>
+                <w:bottom w:val="nil"/>
+                <w:right w:val="nil"/>
+                <w:between w:val="nil"/>
+              </w:pBdr>
+              <w:spacing w:after="0"/>
+            </w:pPr>
+            <w:r>
+              <w:rPr>
+                <w:color w:val="000000"/>
+              </w:rPr>
+              <w:t>El Administrador puede</w:t>
+            </w:r>
+            <w:r>
+              <w:t xml:space="preserve"> actualizar</w:t>
+            </w:r>
+            <w:r>
+              <w:rPr>
+                <w:color w:val="000000"/>
+              </w:rPr>
+              <w:t xml:space="preserve"> a través de</w:t>
+            </w:r>
+            <w:r>
+              <w:t xml:space="preserve"> lista de </w:t>
+            </w:r>
+            <w:r>
+              <w:t>clientes</w:t>
+            </w:r>
+            <w:r>
+              <w:t xml:space="preserve"> seleccionando el botón editar</w:t>
+            </w:r>
+          </w:p>
+          <w:p>
+            <w:pPr>
+              <w:pBdr>
+                <w:top w:val="nil"/>
+                <w:left w:val="nil"/>
+                <w:bottom w:val="nil"/>
+                <w:right w:val="nil"/>
+                <w:between w:val="nil"/>
+              </w:pBdr>
+              <w:spacing w:after="0"/>
+            </w:pPr>
+            <w:r>
+              <w:t>para que le muestre los valores a editar.</w:t>
+            </w:r>
+          </w:p>
+          <w:p>
+            <w:pPr>
+              <w:numPr>
+                <w:ilvl w:val="0"/>
+                <w:numId w:val="6"/>
+              </w:numPr>
+              <w:spacing w:after="0"/>
+              <w:rPr>
+                <w:rFonts w:ascii="Arial" w:eastAsia="Arial" w:hAnsi="Arial" w:cs="Arial"/>
+              </w:rPr>
+            </w:pPr>
+            <w:r>
+              <w:t>nombre</w:t>
+            </w:r>
+            <w:r>
+              <w:t>s</w:t>
+            </w:r>
+          </w:p>
+          <w:p>
+            <w:pPr>
+              <w:numPr>
+                <w:ilvl w:val="0"/>
+                <w:numId w:val="6"/>
+              </w:numPr>
+              <w:spacing w:after="0"/>
+              <w:rPr>
+                <w:rFonts w:ascii="Arial" w:eastAsia="Arial" w:hAnsi="Arial" w:cs="Arial"/>
+              </w:rPr>
+            </w:pPr>
+            <w:r>
+              <w:t>apellidos</w:t>
+            </w:r>
+          </w:p>
+          <w:p>
+            <w:pPr>
+              <w:numPr>
+                <w:ilvl w:val="0"/>
+                <w:numId w:val="6"/>
+              </w:numPr>
+              <w:spacing w:after="0"/>
+              <w:rPr>
+                <w:rFonts w:ascii="Arial" w:eastAsia="Arial" w:hAnsi="Arial" w:cs="Arial"/>
+              </w:rPr>
+            </w:pPr>
+            <w:r>
+              <w:t>email</w:t>
+            </w:r>
+          </w:p>
+          <w:p>
+            <w:pPr>
+              <w:numPr>
+                <w:ilvl w:val="0"/>
+                <w:numId w:val="6"/>
+              </w:numPr>
+              <w:spacing w:after="0"/>
+              <w:rPr>
+                <w:rFonts w:ascii="Arial" w:eastAsia="Arial" w:hAnsi="Arial" w:cs="Arial"/>
+              </w:rPr>
+            </w:pPr>
+            <w:r>
+              <w:t>dirección</w:t>
+            </w:r>
+          </w:p>
+          <w:p>
+            <w:pPr>
+              <w:numPr>
+                <w:ilvl w:val="0"/>
+                <w:numId w:val="6"/>
+              </w:numPr>
+              <w:spacing w:after="0"/>
+              <w:rPr>
+                <w:rFonts w:ascii="Arial" w:eastAsia="Arial" w:hAnsi="Arial" w:cs="Arial"/>
+              </w:rPr>
+            </w:pPr>
+            <w:r>
+              <w:t>estado</w:t>
+            </w:r>
+          </w:p>
+          <w:p>
+            <w:pPr>
+              <w:numPr>
+                <w:ilvl w:val="0"/>
+                <w:numId w:val="6"/>
+              </w:numPr>
+              <w:spacing w:after="0"/>
+              <w:rPr>
+                <w:rFonts w:ascii="Arial" w:eastAsia="Arial" w:hAnsi="Arial" w:cs="Arial"/>
+              </w:rPr>
+            </w:pPr>
+          </w:p>
+        </w:tc>
+      </w:tr>
+      <w:tr>
+        <w:trPr>
+          <w:trHeight w:val="439"/>
+        </w:trPr>
+        <w:tc>
+          <w:tcPr>
+            <w:tcW w:w="8805" w:type="dxa"/>
+            <w:gridSpan w:val="4"/>
+            <w:tcBorders>
+              <w:top w:val="single" w:sz="8" w:space="0" w:color="000000"/>
+              <w:left w:val="single" w:sz="8" w:space="0" w:color="000000"/>
+              <w:bottom w:val="single" w:sz="8" w:space="0" w:color="000000"/>
+              <w:right w:val="single" w:sz="8" w:space="0" w:color="000000"/>
+            </w:tcBorders>
+            <w:shd w:val="clear" w:color="auto" w:fill="BFBFBF"/>
+            <w:tcMar>
+              <w:top w:w="100" w:type="dxa"/>
+              <w:left w:w="100" w:type="dxa"/>
+              <w:bottom w:w="100" w:type="dxa"/>
+              <w:right w:w="100" w:type="dxa"/>
+            </w:tcMar>
+          </w:tcPr>
+          <w:p>
+            <w:pPr>
+              <w:spacing w:after="0"/>
+              <w:ind w:left="-40"/>
+              <w:rPr>
+                <w:sz w:val="24"/>
+                <w:szCs w:val="24"/>
+              </w:rPr>
+            </w:pPr>
+            <w:r>
+              <w:rPr>
+                <w:b/>
+              </w:rPr>
+              <w:lastRenderedPageBreak/>
+              <w:t xml:space="preserve">CONTROL DE CAMBIOS </w:t>
+            </w:r>
+          </w:p>
+        </w:tc>
+      </w:tr>
+      <w:tr>
+        <w:trPr>
+          <w:trHeight w:val="500"/>
+        </w:trPr>
+        <w:tc>
+          <w:tcPr>
+            <w:tcW w:w="1800" w:type="dxa"/>
+            <w:tcBorders>
+              <w:top w:val="single" w:sz="8" w:space="0" w:color="000000"/>
+              <w:left w:val="single" w:sz="8" w:space="0" w:color="000000"/>
+              <w:bottom w:val="single" w:sz="8" w:space="0" w:color="000000"/>
+              <w:right w:val="single" w:sz="8" w:space="0" w:color="000000"/>
+            </w:tcBorders>
+            <w:tcMar>
+              <w:top w:w="100" w:type="dxa"/>
+              <w:left w:w="100" w:type="dxa"/>
+              <w:bottom w:w="100" w:type="dxa"/>
+              <w:right w:w="100" w:type="dxa"/>
+            </w:tcMar>
+          </w:tcPr>
+          <w:p>
+            <w:pPr>
+              <w:spacing w:after="0"/>
+              <w:ind w:left="-40"/>
+              <w:rPr>
+                <w:sz w:val="24"/>
+                <w:szCs w:val="24"/>
+              </w:rPr>
+            </w:pPr>
+            <w:r>
+              <w:rPr>
+                <w:b/>
+              </w:rPr>
+              <w:t>FECHA</w:t>
+            </w:r>
+          </w:p>
+        </w:tc>
+        <w:tc>
+          <w:tcPr>
+            <w:tcW w:w="2910" w:type="dxa"/>
+            <w:tcBorders>
+              <w:top w:val="single" w:sz="8" w:space="0" w:color="000000"/>
+              <w:left w:val="single" w:sz="8" w:space="0" w:color="000000"/>
+              <w:bottom w:val="single" w:sz="8" w:space="0" w:color="000000"/>
+              <w:right w:val="single" w:sz="8" w:space="0" w:color="000000"/>
+            </w:tcBorders>
+            <w:tcMar>
+              <w:top w:w="100" w:type="dxa"/>
+              <w:left w:w="100" w:type="dxa"/>
+              <w:bottom w:w="100" w:type="dxa"/>
+              <w:right w:w="100" w:type="dxa"/>
+            </w:tcMar>
+          </w:tcPr>
+          <w:p>
+            <w:pPr>
+              <w:spacing w:after="0"/>
+              <w:ind w:left="-40"/>
+              <w:rPr>
+                <w:sz w:val="24"/>
+                <w:szCs w:val="24"/>
+              </w:rPr>
+            </w:pPr>
+            <w:r>
+              <w:rPr>
+                <w:b/>
+              </w:rPr>
+              <w:t>SOLICITADO POR</w:t>
+            </w:r>
+          </w:p>
+        </w:tc>
+        <w:tc>
+          <w:tcPr>
+            <w:tcW w:w="4095" w:type="dxa"/>
+            <w:gridSpan w:val="2"/>
+            <w:tcBorders>
+              <w:top w:val="single" w:sz="8" w:space="0" w:color="000000"/>
+              <w:left w:val="single" w:sz="8" w:space="0" w:color="000000"/>
+              <w:bottom w:val="single" w:sz="8" w:space="0" w:color="000000"/>
+              <w:right w:val="single" w:sz="8" w:space="0" w:color="000000"/>
+            </w:tcBorders>
+            <w:tcMar>
+              <w:top w:w="100" w:type="dxa"/>
+              <w:left w:w="100" w:type="dxa"/>
+              <w:bottom w:w="100" w:type="dxa"/>
+              <w:right w:w="100" w:type="dxa"/>
+            </w:tcMar>
+          </w:tcPr>
+          <w:p>
+            <w:pPr>
+              <w:spacing w:after="0"/>
+              <w:ind w:left="-40"/>
+              <w:rPr>
+                <w:sz w:val="24"/>
+                <w:szCs w:val="24"/>
+              </w:rPr>
+            </w:pPr>
+            <w:r>
+              <w:rPr>
+                <w:b/>
+              </w:rPr>
+              <w:t>DESCRIPCIÓN DEL CAMBIO Y APROBACIÓN</w:t>
+            </w:r>
+          </w:p>
+        </w:tc>
+      </w:tr>
+      <w:tr>
+        <w:trPr>
+          <w:trHeight w:val="20"/>
+        </w:trPr>
+        <w:tc>
+          <w:tcPr>
+            <w:tcW w:w="1800" w:type="dxa"/>
+            <w:tcBorders>
+              <w:top w:val="single" w:sz="8" w:space="0" w:color="000000"/>
+              <w:left w:val="single" w:sz="8" w:space="0" w:color="000000"/>
+              <w:bottom w:val="single" w:sz="8" w:space="0" w:color="000000"/>
+              <w:right w:val="single" w:sz="8" w:space="0" w:color="000000"/>
+            </w:tcBorders>
+            <w:tcMar>
+              <w:top w:w="100" w:type="dxa"/>
+              <w:left w:w="100" w:type="dxa"/>
+              <w:bottom w:w="100" w:type="dxa"/>
+              <w:right w:w="100" w:type="dxa"/>
+            </w:tcMar>
+          </w:tcPr>
+          <w:p>
+            <w:pPr>
+              <w:spacing w:after="0"/>
+              <w:ind w:left="-40"/>
+              <w:rPr>
+                <w:sz w:val="24"/>
+                <w:szCs w:val="24"/>
+              </w:rPr>
+            </w:pPr>
+            <w:r>
+              <w:rPr>
+                <w:b/>
+              </w:rPr>
+              <w:t> </w:t>
+            </w:r>
+          </w:p>
+        </w:tc>
+        <w:tc>
+          <w:tcPr>
+            <w:tcW w:w="2910" w:type="dxa"/>
+            <w:tcBorders>
+              <w:top w:val="single" w:sz="8" w:space="0" w:color="000000"/>
+              <w:left w:val="single" w:sz="8" w:space="0" w:color="000000"/>
+              <w:bottom w:val="single" w:sz="8" w:space="0" w:color="000000"/>
+              <w:right w:val="single" w:sz="8" w:space="0" w:color="000000"/>
+            </w:tcBorders>
+            <w:tcMar>
+              <w:top w:w="100" w:type="dxa"/>
+              <w:left w:w="100" w:type="dxa"/>
+              <w:bottom w:w="100" w:type="dxa"/>
+              <w:right w:w="100" w:type="dxa"/>
+            </w:tcMar>
+          </w:tcPr>
+          <w:p>
+            <w:pPr>
+              <w:spacing w:after="0"/>
+              <w:ind w:left="-40"/>
+              <w:rPr>
+                <w:sz w:val="24"/>
+                <w:szCs w:val="24"/>
+              </w:rPr>
+            </w:pPr>
+            <w:r>
+              <w:rPr>
+                <w:b/>
+              </w:rPr>
+              <w:t> </w:t>
+            </w:r>
+          </w:p>
+        </w:tc>
+        <w:tc>
+          <w:tcPr>
+            <w:tcW w:w="4095" w:type="dxa"/>
+            <w:gridSpan w:val="2"/>
+            <w:tcBorders>
+              <w:top w:val="single" w:sz="8" w:space="0" w:color="000000"/>
+              <w:left w:val="single" w:sz="8" w:space="0" w:color="000000"/>
+              <w:bottom w:val="single" w:sz="8" w:space="0" w:color="000000"/>
+              <w:right w:val="single" w:sz="8" w:space="0" w:color="000000"/>
+            </w:tcBorders>
+            <w:tcMar>
+              <w:top w:w="100" w:type="dxa"/>
+              <w:left w:w="100" w:type="dxa"/>
+              <w:bottom w:w="100" w:type="dxa"/>
+              <w:right w:w="100" w:type="dxa"/>
+            </w:tcMar>
+          </w:tcPr>
+          <w:p>
+            <w:pPr>
+              <w:spacing w:after="0"/>
+              <w:ind w:left="-40"/>
+              <w:rPr>
+                <w:sz w:val="24"/>
+                <w:szCs w:val="24"/>
+              </w:rPr>
+            </w:pPr>
+            <w:r>
+              <w:rPr>
+                <w:b/>
+              </w:rPr>
+              <w:t> </w:t>
+            </w:r>
+          </w:p>
+        </w:tc>
+      </w:tr>
+    </w:tbl>
+    <w:p>
+      <w:pPr>
+        <w:spacing w:after="0"/>
+        <w:ind w:left="360"/>
+        <w:jc w:val="both"/>
+      </w:pPr>
+    </w:p>
+    <w:p>
+      <w:pPr>
+        <w:spacing w:after="0"/>
+        <w:ind w:left="360"/>
+        <w:jc w:val="both"/>
+      </w:pPr>
+    </w:p>
+    <w:p>
+      <w:pPr>
+        <w:ind w:firstLine="720"/>
+      </w:pPr>
+      <w:r>
+        <w:t>En la Tabla 1</w:t>
+      </w:r>
+      <w:r>
+        <w:t>4</w:t>
+      </w:r>
+      <w:r>
+        <w:t xml:space="preserve">, se muestra el requerimiento: </w:t>
+      </w:r>
+      <w:r>
+        <w:t>Eliminar Cliente</w:t>
+      </w:r>
+      <w:r>
+        <w:t>.</w:t>
+      </w:r>
+    </w:p>
+    <w:tbl>
+      <w:tblPr>
+        <w:tblStyle w:val="af3"/>
+        <w:tblW w:w="8805" w:type="dxa"/>
+        <w:tblInd w:w="0" w:type="dxa"/>
+        <w:tblLayout w:type="fixed"/>
+        <w:tblLook w:val="0400" w:firstRow="0" w:lastRow="0" w:firstColumn="0" w:lastColumn="0" w:noHBand="0" w:noVBand="1"/>
+      </w:tblPr>
+      <w:tblGrid>
+        <w:gridCol w:w="1800"/>
+        <w:gridCol w:w="2910"/>
+        <w:gridCol w:w="1830"/>
+        <w:gridCol w:w="2265"/>
+      </w:tblGrid>
+      <w:tr>
+        <w:trPr>
+          <w:trHeight w:val="585"/>
+        </w:trPr>
+        <w:tc>
+          <w:tcPr>
+            <w:tcW w:w="1800" w:type="dxa"/>
+            <w:tcBorders>
+              <w:top w:val="single" w:sz="8" w:space="0" w:color="000000"/>
+              <w:left w:val="single" w:sz="8" w:space="0" w:color="000000"/>
+              <w:bottom w:val="single" w:sz="8" w:space="0" w:color="000000"/>
+              <w:right w:val="single" w:sz="8" w:space="0" w:color="000000"/>
+            </w:tcBorders>
+            <w:shd w:val="clear" w:color="auto" w:fill="BFBFBF"/>
+            <w:tcMar>
+              <w:top w:w="100" w:type="dxa"/>
+              <w:left w:w="100" w:type="dxa"/>
+              <w:bottom w:w="100" w:type="dxa"/>
+              <w:right w:w="100" w:type="dxa"/>
+            </w:tcMar>
+          </w:tcPr>
+          <w:p>
+            <w:pPr>
+              <w:spacing w:after="0"/>
+              <w:ind w:left="-40"/>
+              <w:jc w:val="center"/>
+              <w:rPr>
+                <w:sz w:val="24"/>
+                <w:szCs w:val="24"/>
+              </w:rPr>
+            </w:pPr>
+            <w:r>
+              <w:rPr>
+                <w:b/>
+                <w:sz w:val="20"/>
+                <w:szCs w:val="20"/>
+              </w:rPr>
+              <w:t>ID</w:t>
+            </w:r>
+          </w:p>
+          <w:p>
+            <w:pPr>
+              <w:spacing w:after="0"/>
+              <w:ind w:left="-40"/>
+              <w:jc w:val="center"/>
+              <w:rPr>
+                <w:sz w:val="24"/>
+                <w:szCs w:val="24"/>
+              </w:rPr>
+            </w:pPr>
+            <w:r>
+              <w:rPr>
+                <w:b/>
+                <w:sz w:val="20"/>
+                <w:szCs w:val="20"/>
+              </w:rPr>
+              <w:t>REQUERIMIENTO</w:t>
+            </w:r>
+          </w:p>
+        </w:tc>
+        <w:tc>
+          <w:tcPr>
+            <w:tcW w:w="2910" w:type="dxa"/>
+            <w:tcBorders>
+              <w:top w:val="single" w:sz="8" w:space="0" w:color="000000"/>
+              <w:left w:val="single" w:sz="8" w:space="0" w:color="000000"/>
+              <w:bottom w:val="single" w:sz="8" w:space="0" w:color="000000"/>
+              <w:right w:val="single" w:sz="8" w:space="0" w:color="000000"/>
+            </w:tcBorders>
+            <w:shd w:val="clear" w:color="auto" w:fill="BFBFBF"/>
+            <w:tcMar>
+              <w:top w:w="100" w:type="dxa"/>
+              <w:left w:w="100" w:type="dxa"/>
+              <w:bottom w:w="100" w:type="dxa"/>
+              <w:right w:w="100" w:type="dxa"/>
+            </w:tcMar>
+          </w:tcPr>
+          <w:p>
+            <w:pPr>
+              <w:spacing w:after="0"/>
+              <w:ind w:left="-40"/>
+              <w:jc w:val="center"/>
+              <w:rPr>
+                <w:sz w:val="24"/>
+                <w:szCs w:val="24"/>
+              </w:rPr>
+            </w:pPr>
+            <w:r>
+              <w:rPr>
+                <w:b/>
+                <w:sz w:val="20"/>
+                <w:szCs w:val="20"/>
+              </w:rPr>
+              <w:t>NOMBRE BREVE</w:t>
+            </w:r>
+          </w:p>
+        </w:tc>
+        <w:tc>
+          <w:tcPr>
+            <w:tcW w:w="1830" w:type="dxa"/>
+            <w:tcBorders>
+              <w:top w:val="single" w:sz="8" w:space="0" w:color="000000"/>
+              <w:left w:val="single" w:sz="8" w:space="0" w:color="000000"/>
+              <w:bottom w:val="single" w:sz="8" w:space="0" w:color="000000"/>
+              <w:right w:val="single" w:sz="8" w:space="0" w:color="000000"/>
+            </w:tcBorders>
+            <w:shd w:val="clear" w:color="auto" w:fill="BFBFBF"/>
+            <w:tcMar>
+              <w:top w:w="100" w:type="dxa"/>
+              <w:left w:w="100" w:type="dxa"/>
+              <w:bottom w:w="100" w:type="dxa"/>
+              <w:right w:w="100" w:type="dxa"/>
+            </w:tcMar>
+          </w:tcPr>
+          <w:p>
+            <w:pPr>
+              <w:spacing w:after="0"/>
+              <w:ind w:left="-40"/>
+              <w:jc w:val="center"/>
+              <w:rPr>
+                <w:sz w:val="24"/>
+                <w:szCs w:val="24"/>
+              </w:rPr>
+            </w:pPr>
+            <w:r>
+              <w:rPr>
+                <w:b/>
+                <w:sz w:val="20"/>
+                <w:szCs w:val="20"/>
+              </w:rPr>
+              <w:t>USUARIO</w:t>
+            </w:r>
+          </w:p>
+        </w:tc>
+        <w:tc>
+          <w:tcPr>
+            <w:tcW w:w="2265" w:type="dxa"/>
+            <w:tcBorders>
+              <w:top w:val="single" w:sz="8" w:space="0" w:color="000000"/>
+              <w:left w:val="single" w:sz="8" w:space="0" w:color="000000"/>
+              <w:bottom w:val="single" w:sz="8" w:space="0" w:color="000000"/>
+              <w:right w:val="single" w:sz="8" w:space="0" w:color="000000"/>
+            </w:tcBorders>
+            <w:shd w:val="clear" w:color="auto" w:fill="BFBFBF"/>
+            <w:tcMar>
+              <w:top w:w="100" w:type="dxa"/>
+              <w:left w:w="100" w:type="dxa"/>
+              <w:bottom w:w="100" w:type="dxa"/>
+              <w:right w:w="100" w:type="dxa"/>
+            </w:tcMar>
+          </w:tcPr>
+          <w:p>
+            <w:pPr>
+              <w:spacing w:after="0"/>
+              <w:ind w:left="-40"/>
+              <w:jc w:val="center"/>
+              <w:rPr>
+                <w:sz w:val="24"/>
+                <w:szCs w:val="24"/>
+              </w:rPr>
+            </w:pPr>
+            <w:r>
+              <w:rPr>
+                <w:b/>
+                <w:sz w:val="20"/>
+                <w:szCs w:val="20"/>
+              </w:rPr>
+              <w:t>PROCESO ASOCIADO</w:t>
+            </w:r>
+          </w:p>
+        </w:tc>
+      </w:tr>
+      <w:tr>
+        <w:trPr>
+          <w:trHeight w:val="465"/>
+        </w:trPr>
+        <w:tc>
+          <w:tcPr>
+            <w:tcW w:w="1800" w:type="dxa"/>
+            <w:tcBorders>
+              <w:top w:val="single" w:sz="8" w:space="0" w:color="000000"/>
+              <w:left w:val="single" w:sz="8" w:space="0" w:color="000000"/>
+              <w:bottom w:val="single" w:sz="8" w:space="0" w:color="000000"/>
+              <w:right w:val="single" w:sz="8" w:space="0" w:color="000000"/>
+            </w:tcBorders>
+            <w:tcMar>
+              <w:top w:w="100" w:type="dxa"/>
+              <w:left w:w="100" w:type="dxa"/>
+              <w:bottom w:w="100" w:type="dxa"/>
+              <w:right w:w="100" w:type="dxa"/>
+            </w:tcMar>
+          </w:tcPr>
+          <w:p>
+            <w:pPr>
+              <w:spacing w:after="0"/>
+              <w:ind w:left="-40"/>
+              <w:rPr>
+                <w:sz w:val="24"/>
+                <w:szCs w:val="24"/>
+              </w:rPr>
+            </w:pPr>
+            <w:r>
+              <w:t>REQ-FUN001</w:t>
+            </w:r>
+            <w:r>
+              <w:t>4</w:t>
+            </w:r>
+          </w:p>
+        </w:tc>
+        <w:tc>
+          <w:tcPr>
+            <w:tcW w:w="2910" w:type="dxa"/>
+            <w:tcBorders>
+              <w:top w:val="single" w:sz="8" w:space="0" w:color="000000"/>
+              <w:left w:val="single" w:sz="8" w:space="0" w:color="000000"/>
+              <w:bottom w:val="single" w:sz="8" w:space="0" w:color="000000"/>
+              <w:right w:val="single" w:sz="8" w:space="0" w:color="000000"/>
+            </w:tcBorders>
+            <w:tcMar>
+              <w:top w:w="100" w:type="dxa"/>
+              <w:left w:w="100" w:type="dxa"/>
+              <w:bottom w:w="100" w:type="dxa"/>
+              <w:right w:w="100" w:type="dxa"/>
+            </w:tcMar>
+          </w:tcPr>
+          <w:p>
+            <w:pPr>
+              <w:spacing w:after="0"/>
+              <w:ind w:left="-40"/>
+              <w:rPr>
+                <w:sz w:val="24"/>
+                <w:szCs w:val="24"/>
+              </w:rPr>
+            </w:pPr>
+            <w:r>
+              <w:rPr>
+                <w:sz w:val="24"/>
+                <w:szCs w:val="24"/>
+              </w:rPr>
+              <w:t>Eliminar Cliente</w:t>
+            </w:r>
+          </w:p>
+        </w:tc>
+        <w:tc>
+          <w:tcPr>
+            <w:tcW w:w="1830" w:type="dxa"/>
+            <w:tcBorders>
+              <w:top w:val="single" w:sz="8" w:space="0" w:color="000000"/>
+              <w:left w:val="single" w:sz="8" w:space="0" w:color="000000"/>
+              <w:bottom w:val="single" w:sz="8" w:space="0" w:color="000000"/>
+              <w:right w:val="single" w:sz="8" w:space="0" w:color="000000"/>
+            </w:tcBorders>
+            <w:tcMar>
+              <w:top w:w="100" w:type="dxa"/>
+              <w:left w:w="100" w:type="dxa"/>
+              <w:bottom w:w="100" w:type="dxa"/>
+              <w:right w:w="100" w:type="dxa"/>
+            </w:tcMar>
+          </w:tcPr>
+          <w:p>
+            <w:pPr>
+              <w:spacing w:after="0"/>
+              <w:ind w:left="-40"/>
+              <w:rPr>
+                <w:sz w:val="24"/>
+                <w:szCs w:val="24"/>
+              </w:rPr>
+            </w:pPr>
+            <w:r>
+              <w:t xml:space="preserve">Administrador </w:t>
+            </w:r>
+          </w:p>
+        </w:tc>
+        <w:tc>
+          <w:tcPr>
+            <w:tcW w:w="2265" w:type="dxa"/>
+            <w:tcBorders>
+              <w:top w:val="single" w:sz="8" w:space="0" w:color="000000"/>
+              <w:left w:val="single" w:sz="8" w:space="0" w:color="000000"/>
+              <w:bottom w:val="single" w:sz="8" w:space="0" w:color="000000"/>
+              <w:right w:val="single" w:sz="8" w:space="0" w:color="000000"/>
+            </w:tcBorders>
+            <w:tcMar>
+              <w:top w:w="100" w:type="dxa"/>
+              <w:left w:w="100" w:type="dxa"/>
+              <w:bottom w:w="100" w:type="dxa"/>
+              <w:right w:w="100" w:type="dxa"/>
+            </w:tcMar>
+          </w:tcPr>
+          <w:p>
+            <w:pPr>
+              <w:spacing w:after="0"/>
+              <w:ind w:left="-40"/>
+              <w:rPr>
+                <w:sz w:val="24"/>
+                <w:szCs w:val="24"/>
+              </w:rPr>
+            </w:pPr>
+            <w:r>
+              <w:t xml:space="preserve">Gestionar </w:t>
+            </w:r>
+            <w:r>
+              <w:t>clientes</w:t>
+            </w:r>
+          </w:p>
+        </w:tc>
+      </w:tr>
+      <w:tr>
+        <w:trPr>
+          <w:trHeight w:val="345"/>
+        </w:trPr>
+        <w:tc>
+          <w:tcPr>
+            <w:tcW w:w="8805" w:type="dxa"/>
+            <w:gridSpan w:val="4"/>
+            <w:tcBorders>
+              <w:top w:val="single" w:sz="8" w:space="0" w:color="000000"/>
+              <w:left w:val="single" w:sz="8" w:space="0" w:color="000000"/>
+              <w:bottom w:val="single" w:sz="8" w:space="0" w:color="000000"/>
+              <w:right w:val="single" w:sz="8" w:space="0" w:color="000000"/>
+            </w:tcBorders>
+            <w:shd w:val="clear" w:color="auto" w:fill="BFBFBF"/>
+            <w:tcMar>
+              <w:top w:w="100" w:type="dxa"/>
+              <w:left w:w="100" w:type="dxa"/>
+              <w:bottom w:w="100" w:type="dxa"/>
+              <w:right w:w="100" w:type="dxa"/>
+            </w:tcMar>
+          </w:tcPr>
+          <w:p>
+            <w:pPr>
+              <w:spacing w:after="0"/>
+              <w:ind w:left="-40"/>
+              <w:rPr>
+                <w:sz w:val="24"/>
+                <w:szCs w:val="24"/>
+              </w:rPr>
+            </w:pPr>
+            <w:r>
+              <w:rPr>
+                <w:b/>
+              </w:rPr>
+              <w:t>DESCRIPCIÓN</w:t>
+            </w:r>
+          </w:p>
+        </w:tc>
+      </w:tr>
+      <w:tr>
+        <w:trPr>
+          <w:trHeight w:val="341"/>
+        </w:trPr>
+        <w:tc>
+          <w:tcPr>
+            <w:tcW w:w="8805" w:type="dxa"/>
+            <w:gridSpan w:val="4"/>
+            <w:tcBorders>
+              <w:top w:val="single" w:sz="8" w:space="0" w:color="000000"/>
+              <w:left w:val="single" w:sz="8" w:space="0" w:color="000000"/>
+              <w:bottom w:val="single" w:sz="8" w:space="0" w:color="000000"/>
+              <w:right w:val="single" w:sz="8" w:space="0" w:color="000000"/>
+            </w:tcBorders>
+            <w:tcMar>
+              <w:top w:w="100" w:type="dxa"/>
+              <w:left w:w="100" w:type="dxa"/>
+              <w:bottom w:w="100" w:type="dxa"/>
+              <w:right w:w="100" w:type="dxa"/>
+            </w:tcMar>
+          </w:tcPr>
+          <w:p>
+            <w:pPr>
+              <w:pBdr>
+                <w:top w:val="nil"/>
+                <w:left w:val="nil"/>
+                <w:bottom w:val="nil"/>
+                <w:right w:val="nil"/>
+                <w:between w:val="nil"/>
+              </w:pBdr>
+              <w:spacing w:after="0"/>
+              <w:rPr>
+                <w:color w:val="000000"/>
+                <w:sz w:val="24"/>
+                <w:szCs w:val="24"/>
+              </w:rPr>
+            </w:pPr>
+            <w:r>
+              <w:rPr>
+                <w:color w:val="000000"/>
+              </w:rPr>
+              <w:t xml:space="preserve">El </w:t>
+            </w:r>
+            <w:r>
+              <w:rPr>
+                <w:color w:val="000000"/>
+              </w:rPr>
+              <w:t>administrador</w:t>
+            </w:r>
+            <w:r>
+              <w:rPr>
+                <w:color w:val="000000"/>
+              </w:rPr>
+              <w:t xml:space="preserve"> puede eliminar el </w:t>
+            </w:r>
+            <w:r>
+              <w:t>producto</w:t>
+            </w:r>
+            <w:r>
+              <w:rPr>
+                <w:color w:val="000000"/>
+              </w:rPr>
+              <w:t xml:space="preserve"> y todos sus datos, a través del sistema.</w:t>
+            </w:r>
+          </w:p>
+          <w:p>
+            <w:pPr>
+              <w:numPr>
+                <w:ilvl w:val="0"/>
+                <w:numId w:val="6"/>
+              </w:numPr>
+              <w:spacing w:after="0"/>
+              <w:rPr>
+                <w:rFonts w:ascii="Arial" w:eastAsia="Arial" w:hAnsi="Arial" w:cs="Arial"/>
+              </w:rPr>
+            </w:pPr>
+            <w:r>
+              <w:rPr>
+                <w:color w:val="000000"/>
+              </w:rPr>
+              <w:t xml:space="preserve">Todos los datos del </w:t>
+            </w:r>
+            <w:r>
+              <w:t>cliente</w:t>
+            </w:r>
+            <w:r>
+              <w:rPr>
+                <w:color w:val="000000"/>
+              </w:rPr>
+              <w:t xml:space="preserve"> seleccionado.</w:t>
+            </w:r>
+            <w:r>
+              <w:rPr>
+                <w:b/>
+                <w:color w:val="000000"/>
+              </w:rPr>
+              <w:t>  </w:t>
             </w:r>
           </w:p>
         </w:tc>
@@ -10605,7 +13687,7 @@
 </file>
 
 <file path=word/endnotes.xml><?xml version="1.0" encoding="utf-8"?>
-<w:endnotes xmlns:wpc="http://schemas.microsoft.com/office/word/2010/wordprocessingCanvas" xmlns:mc="http://schemas.openxmlformats.org/markup-compatibility/2006" xmlns:o="urn:schemas-microsoft-com:office:office" xmlns:r="http://schemas.openxmlformats.org/officeDocument/2006/relationships" xmlns:m="http://schemas.openxmlformats.org/officeDocument/2006/math" xmlns:v="urn:schemas-microsoft-com:vml" xmlns:wp14="http://schemas.microsoft.com/office/word/2010/wordprocessingDrawing" xmlns:wp="http://schemas.openxmlformats.org/drawingml/2006/wordprocessingDrawing" xmlns:w10="urn:schemas-microsoft-com:office:word" xmlns:w="http://schemas.openxmlformats.org/wordprocessingml/2006/main" xmlns:w14="http://schemas.microsoft.com/office/word/2010/wordml" xmlns:w15="http://schemas.microsoft.com/office/word/2012/wordml" xmlns:wpg="http://schemas.microsoft.com/office/word/2010/wordprocessingGroup" xmlns:wpi="http://schemas.microsoft.com/office/word/2010/wordprocessingInk" xmlns:wne="http://schemas.microsoft.com/office/word/2006/wordml" xmlns:wps="http://schemas.microsoft.com/office/word/2010/wordprocessingShape" mc:Ignorable="w14 w15 wp14">
+<w:endnotes xmlns:wpc="http://schemas.microsoft.com/office/word/2010/wordprocessingCanvas" xmlns:cx="http://schemas.microsoft.com/office/drawing/2014/chartex" xmlns:cx1="http://schemas.microsoft.com/office/drawing/2015/9/8/chartex" xmlns:cx2="http://schemas.microsoft.com/office/drawing/2015/10/21/chartex" xmlns:cx3="http://schemas.microsoft.com/office/drawing/2016/5/9/chartex" xmlns:cx4="http://schemas.microsoft.com/office/drawing/2016/5/10/chartex" xmlns:cx5="http://schemas.microsoft.com/office/drawing/2016/5/11/chartex" xmlns:cx6="http://schemas.microsoft.com/office/drawing/2016/5/12/chartex" xmlns:cx7="http://schemas.microsoft.com/office/drawing/2016/5/13/chartex" xmlns:cx8="http://schemas.microsoft.com/office/drawing/2016/5/14/chartex" xmlns:mc="http://schemas.openxmlformats.org/markup-compatibility/2006" xmlns:aink="http://schemas.microsoft.com/office/drawing/2016/ink" xmlns:am3d="http://schemas.microsoft.com/office/drawing/2017/model3d" xmlns:o="urn:schemas-microsoft-com:office:office" xmlns:r="http://schemas.openxmlformats.org/officeDocument/2006/relationships" xmlns:m="http://schemas.openxmlformats.org/officeDocument/2006/math" xmlns:v="urn:schemas-microsoft-com:vml" xmlns:wp14="http://schemas.microsoft.com/office/word/2010/wordprocessingDrawing" xmlns:wp="http://schemas.openxmlformats.org/drawingml/2006/wordprocessingDrawing" xmlns:w10="urn:schemas-microsoft-com:office:word" xmlns:w="http://schemas.openxmlformats.org/wordprocessingml/2006/main" xmlns:w14="http://schemas.microsoft.com/office/word/2010/wordml" xmlns:w15="http://schemas.microsoft.com/office/word/2012/wordml" xmlns:w16cex="http://schemas.microsoft.com/office/word/2018/wordml/cex" xmlns:w16cid="http://schemas.microsoft.com/office/word/2016/wordml/cid" xmlns:w16="http://schemas.microsoft.com/office/word/2018/wordml" xmlns:w16se="http://schemas.microsoft.com/office/word/2015/wordml/symex" xmlns:wpg="http://schemas.microsoft.com/office/word/2010/wordprocessingGroup" xmlns:wpi="http://schemas.microsoft.com/office/word/2010/wordprocessingInk" xmlns:wne="http://schemas.microsoft.com/office/word/2006/wordml" xmlns:wps="http://schemas.microsoft.com/office/word/2010/wordprocessingShape" mc:Ignorable="w14 w15 w16se w16cid w16 w16cex wp14">
   <w:endnote w:type="separator" w:id="-1">
     <w:p>
       <w:pPr>
@@ -10630,7 +13712,7 @@
 </file>
 
 <file path=word/footer1.xml><?xml version="1.0" encoding="utf-8"?>
-<w:ftr xmlns:wpc="http://schemas.microsoft.com/office/word/2010/wordprocessingCanvas" xmlns:mc="http://schemas.openxmlformats.org/markup-compatibility/2006" xmlns:o="urn:schemas-microsoft-com:office:office" xmlns:r="http://schemas.openxmlformats.org/officeDocument/2006/relationships" xmlns:m="http://schemas.openxmlformats.org/officeDocument/2006/math" xmlns:v="urn:schemas-microsoft-com:vml" xmlns:wp14="http://schemas.microsoft.com/office/word/2010/wordprocessingDrawing" xmlns:wp="http://schemas.openxmlformats.org/drawingml/2006/wordprocessingDrawing" xmlns:w10="urn:schemas-microsoft-com:office:word" xmlns:w="http://schemas.openxmlformats.org/wordprocessingml/2006/main" xmlns:w14="http://schemas.microsoft.com/office/word/2010/wordml" xmlns:w15="http://schemas.microsoft.com/office/word/2012/wordml" xmlns:wpg="http://schemas.microsoft.com/office/word/2010/wordprocessingGroup" xmlns:wpi="http://schemas.microsoft.com/office/word/2010/wordprocessingInk" xmlns:wne="http://schemas.microsoft.com/office/word/2006/wordml" xmlns:wps="http://schemas.microsoft.com/office/word/2010/wordprocessingShape" mc:Ignorable="w14 w15 wp14">
+<w:ftr xmlns:wpc="http://schemas.microsoft.com/office/word/2010/wordprocessingCanvas" xmlns:cx="http://schemas.microsoft.com/office/drawing/2014/chartex" xmlns:cx1="http://schemas.microsoft.com/office/drawing/2015/9/8/chartex" xmlns:cx2="http://schemas.microsoft.com/office/drawing/2015/10/21/chartex" xmlns:cx3="http://schemas.microsoft.com/office/drawing/2016/5/9/chartex" xmlns:cx4="http://schemas.microsoft.com/office/drawing/2016/5/10/chartex" xmlns:cx5="http://schemas.microsoft.com/office/drawing/2016/5/11/chartex" xmlns:cx6="http://schemas.microsoft.com/office/drawing/2016/5/12/chartex" xmlns:cx7="http://schemas.microsoft.com/office/drawing/2016/5/13/chartex" xmlns:cx8="http://schemas.microsoft.com/office/drawing/2016/5/14/chartex" xmlns:mc="http://schemas.openxmlformats.org/markup-compatibility/2006" xmlns:aink="http://schemas.microsoft.com/office/drawing/2016/ink" xmlns:am3d="http://schemas.microsoft.com/office/drawing/2017/model3d" xmlns:o="urn:schemas-microsoft-com:office:office" xmlns:r="http://schemas.openxmlformats.org/officeDocument/2006/relationships" xmlns:m="http://schemas.openxmlformats.org/officeDocument/2006/math" xmlns:v="urn:schemas-microsoft-com:vml" xmlns:wp14="http://schemas.microsoft.com/office/word/2010/wordprocessingDrawing" xmlns:wp="http://schemas.openxmlformats.org/drawingml/2006/wordprocessingDrawing" xmlns:w10="urn:schemas-microsoft-com:office:word" xmlns:w="http://schemas.openxmlformats.org/wordprocessingml/2006/main" xmlns:w14="http://schemas.microsoft.com/office/word/2010/wordml" xmlns:w15="http://schemas.microsoft.com/office/word/2012/wordml" xmlns:w16cex="http://schemas.microsoft.com/office/word/2018/wordml/cex" xmlns:w16cid="http://schemas.microsoft.com/office/word/2016/wordml/cid" xmlns:w16="http://schemas.microsoft.com/office/word/2018/wordml" xmlns:w16se="http://schemas.microsoft.com/office/word/2015/wordml/symex" xmlns:wpg="http://schemas.microsoft.com/office/word/2010/wordprocessingGroup" xmlns:wpi="http://schemas.microsoft.com/office/word/2010/wordprocessingInk" xmlns:wne="http://schemas.microsoft.com/office/word/2006/wordml" xmlns:wps="http://schemas.microsoft.com/office/word/2010/wordprocessingShape" mc:Ignorable="w14 w15 w16se w16cid w16 w16cex wp14">
   <w:p>
     <w:pPr>
       <w:pBdr>
@@ -10726,7 +13808,7 @@
 </file>
 
 <file path=word/footnotes.xml><?xml version="1.0" encoding="utf-8"?>
-<w:footnotes xmlns:wpc="http://schemas.microsoft.com/office/word/2010/wordprocessingCanvas" xmlns:mc="http://schemas.openxmlformats.org/markup-compatibility/2006" xmlns:o="urn:schemas-microsoft-com:office:office" xmlns:r="http://schemas.openxmlformats.org/officeDocument/2006/relationships" xmlns:m="http://schemas.openxmlformats.org/officeDocument/2006/math" xmlns:v="urn:schemas-microsoft-com:vml" xmlns:wp14="http://schemas.microsoft.com/office/word/2010/wordprocessingDrawing" xmlns:wp="http://schemas.openxmlformats.org/drawingml/2006/wordprocessingDrawing" xmlns:w10="urn:schemas-microsoft-com:office:word" xmlns:w="http://schemas.openxmlformats.org/wordprocessingml/2006/main" xmlns:w14="http://schemas.microsoft.com/office/word/2010/wordml" xmlns:w15="http://schemas.microsoft.com/office/word/2012/wordml" xmlns:wpg="http://schemas.microsoft.com/office/word/2010/wordprocessingGroup" xmlns:wpi="http://schemas.microsoft.com/office/word/2010/wordprocessingInk" xmlns:wne="http://schemas.microsoft.com/office/word/2006/wordml" xmlns:wps="http://schemas.microsoft.com/office/word/2010/wordprocessingShape" mc:Ignorable="w14 w15 wp14">
+<w:footnotes xmlns:wpc="http://schemas.microsoft.com/office/word/2010/wordprocessingCanvas" xmlns:cx="http://schemas.microsoft.com/office/drawing/2014/chartex" xmlns:cx1="http://schemas.microsoft.com/office/drawing/2015/9/8/chartex" xmlns:cx2="http://schemas.microsoft.com/office/drawing/2015/10/21/chartex" xmlns:cx3="http://schemas.microsoft.com/office/drawing/2016/5/9/chartex" xmlns:cx4="http://schemas.microsoft.com/office/drawing/2016/5/10/chartex" xmlns:cx5="http://schemas.microsoft.com/office/drawing/2016/5/11/chartex" xmlns:cx6="http://schemas.microsoft.com/office/drawing/2016/5/12/chartex" xmlns:cx7="http://schemas.microsoft.com/office/drawing/2016/5/13/chartex" xmlns:cx8="http://schemas.microsoft.com/office/drawing/2016/5/14/chartex" xmlns:mc="http://schemas.openxmlformats.org/markup-compatibility/2006" xmlns:aink="http://schemas.microsoft.com/office/drawing/2016/ink" xmlns:am3d="http://schemas.microsoft.com/office/drawing/2017/model3d" xmlns:o="urn:schemas-microsoft-com:office:office" xmlns:r="http://schemas.openxmlformats.org/officeDocument/2006/relationships" xmlns:m="http://schemas.openxmlformats.org/officeDocument/2006/math" xmlns:v="urn:schemas-microsoft-com:vml" xmlns:wp14="http://schemas.microsoft.com/office/word/2010/wordprocessingDrawing" xmlns:wp="http://schemas.openxmlformats.org/drawingml/2006/wordprocessingDrawing" xmlns:w10="urn:schemas-microsoft-com:office:word" xmlns:w="http://schemas.openxmlformats.org/wordprocessingml/2006/main" xmlns:w14="http://schemas.microsoft.com/office/word/2010/wordml" xmlns:w15="http://schemas.microsoft.com/office/word/2012/wordml" xmlns:w16cex="http://schemas.microsoft.com/office/word/2018/wordml/cex" xmlns:w16cid="http://schemas.microsoft.com/office/word/2016/wordml/cid" xmlns:w16="http://schemas.microsoft.com/office/word/2018/wordml" xmlns:w16se="http://schemas.microsoft.com/office/word/2015/wordml/symex" xmlns:wpg="http://schemas.microsoft.com/office/word/2010/wordprocessingGroup" xmlns:wpi="http://schemas.microsoft.com/office/word/2010/wordprocessingInk" xmlns:wne="http://schemas.microsoft.com/office/word/2006/wordml" xmlns:wps="http://schemas.microsoft.com/office/word/2010/wordprocessingShape" mc:Ignorable="w14 w15 w16se w16cid w16 w16cex wp14">
   <w:footnote w:type="separator" w:id="-1">
     <w:p>
       <w:pPr>
@@ -10751,7 +13833,7 @@
 </file>
 
 <file path=word/header1.xml><?xml version="1.0" encoding="utf-8"?>
-<w:hdr xmlns:wpc="http://schemas.microsoft.com/office/word/2010/wordprocessingCanvas" xmlns:mc="http://schemas.openxmlformats.org/markup-compatibility/2006" xmlns:o="urn:schemas-microsoft-com:office:office" xmlns:r="http://schemas.openxmlformats.org/officeDocument/2006/relationships" xmlns:m="http://schemas.openxmlformats.org/officeDocument/2006/math" xmlns:v="urn:schemas-microsoft-com:vml" xmlns:wp14="http://schemas.microsoft.com/office/word/2010/wordprocessingDrawing" xmlns:wp="http://schemas.openxmlformats.org/drawingml/2006/wordprocessingDrawing" xmlns:w10="urn:schemas-microsoft-com:office:word" xmlns:w="http://schemas.openxmlformats.org/wordprocessingml/2006/main" xmlns:w14="http://schemas.microsoft.com/office/word/2010/wordml" xmlns:w15="http://schemas.microsoft.com/office/word/2012/wordml" xmlns:wpg="http://schemas.microsoft.com/office/word/2010/wordprocessingGroup" xmlns:wpi="http://schemas.microsoft.com/office/word/2010/wordprocessingInk" xmlns:wne="http://schemas.microsoft.com/office/word/2006/wordml" xmlns:wps="http://schemas.microsoft.com/office/word/2010/wordprocessingShape" mc:Ignorable="w14 w15 wp14">
+<w:hdr xmlns:wpc="http://schemas.microsoft.com/office/word/2010/wordprocessingCanvas" xmlns:cx="http://schemas.microsoft.com/office/drawing/2014/chartex" xmlns:cx1="http://schemas.microsoft.com/office/drawing/2015/9/8/chartex" xmlns:cx2="http://schemas.microsoft.com/office/drawing/2015/10/21/chartex" xmlns:cx3="http://schemas.microsoft.com/office/drawing/2016/5/9/chartex" xmlns:cx4="http://schemas.microsoft.com/office/drawing/2016/5/10/chartex" xmlns:cx5="http://schemas.microsoft.com/office/drawing/2016/5/11/chartex" xmlns:cx6="http://schemas.microsoft.com/office/drawing/2016/5/12/chartex" xmlns:cx7="http://schemas.microsoft.com/office/drawing/2016/5/13/chartex" xmlns:cx8="http://schemas.microsoft.com/office/drawing/2016/5/14/chartex" xmlns:mc="http://schemas.openxmlformats.org/markup-compatibility/2006" xmlns:aink="http://schemas.microsoft.com/office/drawing/2016/ink" xmlns:am3d="http://schemas.microsoft.com/office/drawing/2017/model3d" xmlns:o="urn:schemas-microsoft-com:office:office" xmlns:r="http://schemas.openxmlformats.org/officeDocument/2006/relationships" xmlns:m="http://schemas.openxmlformats.org/officeDocument/2006/math" xmlns:v="urn:schemas-microsoft-com:vml" xmlns:wp14="http://schemas.microsoft.com/office/word/2010/wordprocessingDrawing" xmlns:wp="http://schemas.openxmlformats.org/drawingml/2006/wordprocessingDrawing" xmlns:w10="urn:schemas-microsoft-com:office:word" xmlns:w="http://schemas.openxmlformats.org/wordprocessingml/2006/main" xmlns:w14="http://schemas.microsoft.com/office/word/2010/wordml" xmlns:w15="http://schemas.microsoft.com/office/word/2012/wordml" xmlns:w16cex="http://schemas.microsoft.com/office/word/2018/wordml/cex" xmlns:w16cid="http://schemas.microsoft.com/office/word/2016/wordml/cid" xmlns:w16="http://schemas.microsoft.com/office/word/2018/wordml" xmlns:w16se="http://schemas.microsoft.com/office/word/2015/wordml/symex" xmlns:wpg="http://schemas.microsoft.com/office/word/2010/wordprocessingGroup" xmlns:wpi="http://schemas.microsoft.com/office/word/2010/wordprocessingInk" xmlns:wne="http://schemas.microsoft.com/office/word/2006/wordml" xmlns:wps="http://schemas.microsoft.com/office/word/2010/wordprocessingShape" mc:Ignorable="w14 w15 w16se w16cid w16 w16cex wp14">
   <w:p>
     <w:pPr>
       <w:widowControl w:val="0"/>
@@ -10869,7 +13951,7 @@
 </file>
 
 <file path=word/header2.xml><?xml version="1.0" encoding="utf-8"?>
-<w:hdr xmlns:wpc="http://schemas.microsoft.com/office/word/2010/wordprocessingCanvas" xmlns:mc="http://schemas.openxmlformats.org/markup-compatibility/2006" xmlns:o="urn:schemas-microsoft-com:office:office" xmlns:r="http://schemas.openxmlformats.org/officeDocument/2006/relationships" xmlns:m="http://schemas.openxmlformats.org/officeDocument/2006/math" xmlns:v="urn:schemas-microsoft-com:vml" xmlns:wp14="http://schemas.microsoft.com/office/word/2010/wordprocessingDrawing" xmlns:wp="http://schemas.openxmlformats.org/drawingml/2006/wordprocessingDrawing" xmlns:w10="urn:schemas-microsoft-com:office:word" xmlns:w="http://schemas.openxmlformats.org/wordprocessingml/2006/main" xmlns:w14="http://schemas.microsoft.com/office/word/2010/wordml" xmlns:w15="http://schemas.microsoft.com/office/word/2012/wordml" xmlns:wpg="http://schemas.microsoft.com/office/word/2010/wordprocessingGroup" xmlns:wpi="http://schemas.microsoft.com/office/word/2010/wordprocessingInk" xmlns:wne="http://schemas.microsoft.com/office/word/2006/wordml" xmlns:wps="http://schemas.microsoft.com/office/word/2010/wordprocessingShape" mc:Ignorable="w14 w15 wp14">
+<w:hdr xmlns:wpc="http://schemas.microsoft.com/office/word/2010/wordprocessingCanvas" xmlns:cx="http://schemas.microsoft.com/office/drawing/2014/chartex" xmlns:cx1="http://schemas.microsoft.com/office/drawing/2015/9/8/chartex" xmlns:cx2="http://schemas.microsoft.com/office/drawing/2015/10/21/chartex" xmlns:cx3="http://schemas.microsoft.com/office/drawing/2016/5/9/chartex" xmlns:cx4="http://schemas.microsoft.com/office/drawing/2016/5/10/chartex" xmlns:cx5="http://schemas.microsoft.com/office/drawing/2016/5/11/chartex" xmlns:cx6="http://schemas.microsoft.com/office/drawing/2016/5/12/chartex" xmlns:cx7="http://schemas.microsoft.com/office/drawing/2016/5/13/chartex" xmlns:cx8="http://schemas.microsoft.com/office/drawing/2016/5/14/chartex" xmlns:mc="http://schemas.openxmlformats.org/markup-compatibility/2006" xmlns:aink="http://schemas.microsoft.com/office/drawing/2016/ink" xmlns:am3d="http://schemas.microsoft.com/office/drawing/2017/model3d" xmlns:o="urn:schemas-microsoft-com:office:office" xmlns:r="http://schemas.openxmlformats.org/officeDocument/2006/relationships" xmlns:m="http://schemas.openxmlformats.org/officeDocument/2006/math" xmlns:v="urn:schemas-microsoft-com:vml" xmlns:wp14="http://schemas.microsoft.com/office/word/2010/wordprocessingDrawing" xmlns:wp="http://schemas.openxmlformats.org/drawingml/2006/wordprocessingDrawing" xmlns:w10="urn:schemas-microsoft-com:office:word" xmlns:w="http://schemas.openxmlformats.org/wordprocessingml/2006/main" xmlns:w14="http://schemas.microsoft.com/office/word/2010/wordml" xmlns:w15="http://schemas.microsoft.com/office/word/2012/wordml" xmlns:w16cex="http://schemas.microsoft.com/office/word/2018/wordml/cex" xmlns:w16cid="http://schemas.microsoft.com/office/word/2016/wordml/cid" xmlns:w16="http://schemas.microsoft.com/office/word/2018/wordml" xmlns:w16se="http://schemas.microsoft.com/office/word/2015/wordml/symex" xmlns:wpg="http://schemas.microsoft.com/office/word/2010/wordprocessingGroup" xmlns:wpi="http://schemas.microsoft.com/office/word/2010/wordprocessingInk" xmlns:wne="http://schemas.microsoft.com/office/word/2006/wordml" xmlns:wps="http://schemas.microsoft.com/office/word/2010/wordprocessingShape" mc:Ignorable="w14 w15 w16se w16cid w16 w16cex wp14">
   <w:p>
     <w:pPr>
       <w:pBdr>
@@ -10912,8 +13994,8 @@
 </file>
 
 <file path=word/numbering.xml><?xml version="1.0" encoding="utf-8"?>
-<w:numbering xmlns:wpc="http://schemas.microsoft.com/office/word/2010/wordprocessingCanvas" xmlns:mc="http://schemas.openxmlformats.org/markup-compatibility/2006" xmlns:o="urn:schemas-microsoft-com:office:office" xmlns:r="http://schemas.openxmlformats.org/officeDocument/2006/relationships" xmlns:m="http://schemas.openxmlformats.org/officeDocument/2006/math" xmlns:v="urn:schemas-microsoft-com:vml" xmlns:wp14="http://schemas.microsoft.com/office/word/2010/wordprocessingDrawing" xmlns:wp="http://schemas.openxmlformats.org/drawingml/2006/wordprocessingDrawing" xmlns:w10="urn:schemas-microsoft-com:office:word" xmlns:w="http://schemas.openxmlformats.org/wordprocessingml/2006/main" xmlns:w14="http://schemas.microsoft.com/office/word/2010/wordml" xmlns:w15="http://schemas.microsoft.com/office/word/2012/wordml" xmlns:wpg="http://schemas.microsoft.com/office/word/2010/wordprocessingGroup" xmlns:wpi="http://schemas.microsoft.com/office/word/2010/wordprocessingInk" xmlns:wne="http://schemas.microsoft.com/office/word/2006/wordml" xmlns:wps="http://schemas.microsoft.com/office/word/2010/wordprocessingShape" mc:Ignorable="w14 w15 wp14">
-  <w:abstractNum w:abstractNumId="0">
+<w:numbering xmlns:wpc="http://schemas.microsoft.com/office/word/2010/wordprocessingCanvas" xmlns:cx="http://schemas.microsoft.com/office/drawing/2014/chartex" xmlns:cx1="http://schemas.microsoft.com/office/drawing/2015/9/8/chartex" xmlns:cx2="http://schemas.microsoft.com/office/drawing/2015/10/21/chartex" xmlns:cx3="http://schemas.microsoft.com/office/drawing/2016/5/9/chartex" xmlns:cx4="http://schemas.microsoft.com/office/drawing/2016/5/10/chartex" xmlns:cx5="http://schemas.microsoft.com/office/drawing/2016/5/11/chartex" xmlns:cx6="http://schemas.microsoft.com/office/drawing/2016/5/12/chartex" xmlns:cx7="http://schemas.microsoft.com/office/drawing/2016/5/13/chartex" xmlns:cx8="http://schemas.microsoft.com/office/drawing/2016/5/14/chartex" xmlns:mc="http://schemas.openxmlformats.org/markup-compatibility/2006" xmlns:aink="http://schemas.microsoft.com/office/drawing/2016/ink" xmlns:am3d="http://schemas.microsoft.com/office/drawing/2017/model3d" xmlns:o="urn:schemas-microsoft-com:office:office" xmlns:r="http://schemas.openxmlformats.org/officeDocument/2006/relationships" xmlns:m="http://schemas.openxmlformats.org/officeDocument/2006/math" xmlns:v="urn:schemas-microsoft-com:vml" xmlns:wp14="http://schemas.microsoft.com/office/word/2010/wordprocessingDrawing" xmlns:wp="http://schemas.openxmlformats.org/drawingml/2006/wordprocessingDrawing" xmlns:w10="urn:schemas-microsoft-com:office:word" xmlns:w="http://schemas.openxmlformats.org/wordprocessingml/2006/main" xmlns:w14="http://schemas.microsoft.com/office/word/2010/wordml" xmlns:w15="http://schemas.microsoft.com/office/word/2012/wordml" xmlns:w16cex="http://schemas.microsoft.com/office/word/2018/wordml/cex" xmlns:w16cid="http://schemas.microsoft.com/office/word/2016/wordml/cid" xmlns:w16="http://schemas.microsoft.com/office/word/2018/wordml" xmlns:w16se="http://schemas.microsoft.com/office/word/2015/wordml/symex" xmlns:wpg="http://schemas.microsoft.com/office/word/2010/wordprocessingGroup" xmlns:wpi="http://schemas.microsoft.com/office/word/2010/wordprocessingInk" xmlns:wne="http://schemas.microsoft.com/office/word/2006/wordml" xmlns:wps="http://schemas.microsoft.com/office/word/2010/wordprocessingShape" mc:Ignorable="w14 w15 w16se w16cid w16 w16cex wp14">
+  <w:abstractNum w:abstractNumId="0" w15:restartNumberingAfterBreak="0">
     <w:nsid w:val="1F4B295F"/>
     <w:multiLevelType w:val="multilevel"/>
     <w:tmpl w:val="9620B55E"/>
@@ -11026,7 +14108,7 @@
       </w:rPr>
     </w:lvl>
   </w:abstractNum>
-  <w:abstractNum w:abstractNumId="1">
+  <w:abstractNum w:abstractNumId="1" w15:restartNumberingAfterBreak="0">
     <w:nsid w:val="242C6B9A"/>
     <w:multiLevelType w:val="multilevel"/>
     <w:tmpl w:val="6FD0FC64"/>
@@ -11157,7 +14239,7 @@
       </w:rPr>
     </w:lvl>
   </w:abstractNum>
-  <w:abstractNum w:abstractNumId="2">
+  <w:abstractNum w:abstractNumId="2" w15:restartNumberingAfterBreak="0">
     <w:nsid w:val="2CCD6634"/>
     <w:multiLevelType w:val="multilevel"/>
     <w:tmpl w:val="39EA2D1C"/>
@@ -11243,7 +14325,7 @@
       </w:pPr>
     </w:lvl>
   </w:abstractNum>
-  <w:abstractNum w:abstractNumId="3">
+  <w:abstractNum w:abstractNumId="3" w15:restartNumberingAfterBreak="0">
     <w:nsid w:val="456502B7"/>
     <w:multiLevelType w:val="multilevel"/>
     <w:tmpl w:val="8D185606"/>
@@ -11329,7 +14411,7 @@
       </w:pPr>
     </w:lvl>
   </w:abstractNum>
-  <w:abstractNum w:abstractNumId="4">
+  <w:abstractNum w:abstractNumId="4" w15:restartNumberingAfterBreak="0">
     <w:nsid w:val="505B79DC"/>
     <w:multiLevelType w:val="multilevel"/>
     <w:tmpl w:val="87121CB8"/>
@@ -11460,7 +14542,7 @@
       </w:rPr>
     </w:lvl>
   </w:abstractNum>
-  <w:abstractNum w:abstractNumId="5">
+  <w:abstractNum w:abstractNumId="5" w15:restartNumberingAfterBreak="0">
     <w:nsid w:val="54354C0A"/>
     <w:multiLevelType w:val="multilevel"/>
     <w:tmpl w:val="C5AA8A36"/>
@@ -11591,7 +14673,7 @@
       </w:rPr>
     </w:lvl>
   </w:abstractNum>
-  <w:abstractNum w:abstractNumId="6">
+  <w:abstractNum w:abstractNumId="6" w15:restartNumberingAfterBreak="0">
     <w:nsid w:val="67B85653"/>
     <w:multiLevelType w:val="multilevel"/>
     <w:tmpl w:val="DEB2F3BA"/>
@@ -11747,7 +14829,7 @@
 </file>
 
 <file path=word/styles.xml><?xml version="1.0" encoding="utf-8"?>
-<w:styles xmlns:mc="http://schemas.openxmlformats.org/markup-compatibility/2006" xmlns:r="http://schemas.openxmlformats.org/officeDocument/2006/relationships" xmlns:w="http://schemas.openxmlformats.org/wordprocessingml/2006/main" xmlns:w14="http://schemas.microsoft.com/office/word/2010/wordml" xmlns:w15="http://schemas.microsoft.com/office/word/2012/wordml" mc:Ignorable="w14 w15">
+<w:styles xmlns:mc="http://schemas.openxmlformats.org/markup-compatibility/2006" xmlns:r="http://schemas.openxmlformats.org/officeDocument/2006/relationships" xmlns:w="http://schemas.openxmlformats.org/wordprocessingml/2006/main" xmlns:w14="http://schemas.microsoft.com/office/word/2010/wordml" xmlns:w15="http://schemas.microsoft.com/office/word/2012/wordml" xmlns:w16cex="http://schemas.microsoft.com/office/word/2018/wordml/cex" xmlns:w16cid="http://schemas.microsoft.com/office/word/2016/wordml/cid" xmlns:w16="http://schemas.microsoft.com/office/word/2018/wordml" xmlns:w16se="http://schemas.microsoft.com/office/word/2015/wordml/symex" mc:Ignorable="w14 w15 w16se w16cid w16 w16cex">
   <w:docDefaults>
     <w:rPrDefault>
       <w:rPr>
@@ -11763,7 +14845,7 @@
       </w:pPr>
     </w:pPrDefault>
   </w:docDefaults>
-  <w:latentStyles w:defLockedState="0" w:defUIPriority="99" w:defSemiHidden="0" w:defUnhideWhenUsed="0" w:defQFormat="0" w:count="371">
+  <w:latentStyles w:defLockedState="0" w:defUIPriority="99" w:defSemiHidden="0" w:defUnhideWhenUsed="0" w:defQFormat="0" w:count="376">
     <w:lsdException w:name="Normal" w:uiPriority="0" w:qFormat="1"/>
     <w:lsdException w:name="heading 1" w:uiPriority="9" w:qFormat="1"/>
     <w:lsdException w:name="heading 2" w:semiHidden="1" w:uiPriority="9" w:unhideWhenUsed="1" w:qFormat="1"/>
@@ -11869,7 +14951,6 @@
     <w:lsdException w:name="HTML Sample" w:semiHidden="1" w:unhideWhenUsed="1"/>
     <w:lsdException w:name="HTML Typewriter" w:semiHidden="1" w:unhideWhenUsed="1"/>
     <w:lsdException w:name="HTML Variable" w:semiHidden="1" w:unhideWhenUsed="1"/>
-    <w:lsdException w:name="Normal Table" w:semiHidden="1" w:unhideWhenUsed="1"/>
     <w:lsdException w:name="annotation subject" w:semiHidden="1" w:unhideWhenUsed="1"/>
     <w:lsdException w:name="No List" w:semiHidden="1" w:unhideWhenUsed="1"/>
     <w:lsdException w:name="Outline List 1" w:semiHidden="1" w:unhideWhenUsed="1"/>
@@ -11912,11 +14993,8 @@
     <w:lsdException w:name="Table Contemporary" w:semiHidden="1" w:unhideWhenUsed="1"/>
     <w:lsdException w:name="Table Elegant" w:semiHidden="1" w:unhideWhenUsed="1"/>
     <w:lsdException w:name="Table Professional" w:semiHidden="1" w:unhideWhenUsed="1"/>
-    <w:lsdException w:name="Table Subtle 1" w:semiHidden="1" w:unhideWhenUsed="1"/>
     <w:lsdException w:name="Table Subtle 2" w:semiHidden="1" w:unhideWhenUsed="1"/>
     <w:lsdException w:name="Table Web 1" w:semiHidden="1" w:unhideWhenUsed="1"/>
-    <w:lsdException w:name="Table Web 2" w:semiHidden="1" w:unhideWhenUsed="1"/>
-    <w:lsdException w:name="Table Web 3" w:semiHidden="1" w:unhideWhenUsed="1"/>
     <w:lsdException w:name="Balloon Text" w:semiHidden="1" w:unhideWhenUsed="1"/>
     <w:lsdException w:name="Table Grid" w:uiPriority="39"/>
     <w:lsdException w:name="Table Theme" w:semiHidden="1" w:unhideWhenUsed="1"/>
@@ -12135,6 +15213,11 @@
     <w:lsdException w:name="List Table 5 Dark Accent 6" w:uiPriority="50"/>
     <w:lsdException w:name="List Table 6 Colorful Accent 6" w:uiPriority="51"/>
     <w:lsdException w:name="List Table 7 Colorful Accent 6" w:uiPriority="52"/>
+    <w:lsdException w:name="Mention" w:semiHidden="1" w:unhideWhenUsed="1"/>
+    <w:lsdException w:name="Smart Hyperlink" w:semiHidden="1" w:unhideWhenUsed="1"/>
+    <w:lsdException w:name="Hashtag" w:semiHidden="1" w:unhideWhenUsed="1"/>
+    <w:lsdException w:name="Unresolved Mention" w:semiHidden="1" w:unhideWhenUsed="1"/>
+    <w:lsdException w:name="Smart Link" w:semiHidden="1" w:unhideWhenUsed="1"/>
   </w:latentStyles>
   <w:style w:type="paragraph" w:default="1" w:styleId="Normal">
     <w:name w:val="Normal"/>
@@ -12309,7 +15392,7 @@
       </w:tblCellMar>
     </w:tblPr>
   </w:style>
-  <w:style w:type="paragraph" w:styleId="Puesto">
+  <w:style w:type="paragraph" w:styleId="Ttulo">
     <w:name w:val="Title"/>
     <w:basedOn w:val="Normal"/>
     <w:next w:val="Normal"/>
@@ -12346,7 +15429,6 @@
       <w:spacing w:after="0" w:line="240" w:lineRule="auto"/>
     </w:pPr>
     <w:tblPr>
-      <w:tblInd w:w="0" w:type="dxa"/>
       <w:tblBorders>
         <w:top w:val="single" w:sz="4" w:space="0" w:color="auto"/>
         <w:left w:val="single" w:sz="4" w:space="0" w:color="auto"/>
@@ -12355,12 +15437,6 @@
         <w:insideH w:val="single" w:sz="4" w:space="0" w:color="auto"/>
         <w:insideV w:val="single" w:sz="4" w:space="0" w:color="auto"/>
       </w:tblBorders>
-      <w:tblCellMar>
-        <w:top w:w="0" w:type="dxa"/>
-        <w:left w:w="108" w:type="dxa"/>
-        <w:bottom w:w="0" w:type="dxa"/>
-        <w:right w:w="108" w:type="dxa"/>
-      </w:tblCellMar>
     </w:tblPr>
   </w:style>
   <w:style w:type="paragraph" w:styleId="Prrafodelista">
@@ -12431,7 +15507,7 @@
       <w:szCs w:val="28"/>
     </w:rPr>
   </w:style>
-  <w:style w:type="paragraph" w:styleId="TtulodeTDC">
+  <w:style w:type="paragraph" w:styleId="TtuloTDC">
     <w:name w:val="TOC Heading"/>
     <w:basedOn w:val="Ttulo1"/>
     <w:next w:val="Normal"/>
@@ -12610,7 +15686,6 @@
       <w:spacing w:after="0" w:line="240" w:lineRule="auto"/>
     </w:pPr>
     <w:tblPr>
-      <w:tblInd w:w="0" w:type="dxa"/>
       <w:tblBorders>
         <w:top w:val="single" w:sz="4" w:space="0" w:color="auto"/>
         <w:left w:val="single" w:sz="4" w:space="0" w:color="auto"/>
@@ -12619,12 +15694,6 @@
         <w:insideH w:val="single" w:sz="4" w:space="0" w:color="auto"/>
         <w:insideV w:val="single" w:sz="4" w:space="0" w:color="auto"/>
       </w:tblBorders>
-      <w:tblCellMar>
-        <w:top w:w="0" w:type="dxa"/>
-        <w:left w:w="108" w:type="dxa"/>
-        <w:bottom w:w="0" w:type="dxa"/>
-        <w:right w:w="108" w:type="dxa"/>
-      </w:tblCellMar>
     </w:tblPr>
   </w:style>
   <w:style w:type="paragraph" w:customStyle="1" w:styleId="TableText">
@@ -12695,9 +15764,7 @@
       <w:tblStyleRowBandSize w:val="1"/>
       <w:tblStyleColBandSize w:val="1"/>
       <w:tblCellMar>
-        <w:top w:w="0" w:type="dxa"/>
         <w:left w:w="115" w:type="dxa"/>
-        <w:bottom w:w="0" w:type="dxa"/>
         <w:right w:w="115" w:type="dxa"/>
       </w:tblCellMar>
     </w:tblPr>
@@ -12724,9 +15791,7 @@
       <w:tblStyleRowBandSize w:val="1"/>
       <w:tblStyleColBandSize w:val="1"/>
       <w:tblCellMar>
-        <w:top w:w="0" w:type="dxa"/>
         <w:left w:w="108" w:type="dxa"/>
-        <w:bottom w:w="0" w:type="dxa"/>
         <w:right w:w="108" w:type="dxa"/>
       </w:tblCellMar>
     </w:tblPr>
@@ -12753,9 +15818,7 @@
       <w:tblStyleRowBandSize w:val="1"/>
       <w:tblStyleColBandSize w:val="1"/>
       <w:tblCellMar>
-        <w:top w:w="0" w:type="dxa"/>
         <w:left w:w="108" w:type="dxa"/>
-        <w:bottom w:w="0" w:type="dxa"/>
         <w:right w:w="108" w:type="dxa"/>
       </w:tblCellMar>
     </w:tblPr>
@@ -12769,9 +15832,7 @@
       <w:tblStyleRowBandSize w:val="1"/>
       <w:tblStyleColBandSize w:val="1"/>
       <w:tblCellMar>
-        <w:top w:w="0" w:type="dxa"/>
         <w:left w:w="108" w:type="dxa"/>
-        <w:bottom w:w="0" w:type="dxa"/>
         <w:right w:w="108" w:type="dxa"/>
       </w:tblCellMar>
     </w:tblPr>
@@ -12785,9 +15846,7 @@
       <w:tblStyleRowBandSize w:val="1"/>
       <w:tblStyleColBandSize w:val="1"/>
       <w:tblCellMar>
-        <w:top w:w="0" w:type="dxa"/>
         <w:left w:w="108" w:type="dxa"/>
-        <w:bottom w:w="0" w:type="dxa"/>
         <w:right w:w="108" w:type="dxa"/>
       </w:tblCellMar>
     </w:tblPr>
@@ -12801,9 +15860,7 @@
       <w:tblStyleRowBandSize w:val="1"/>
       <w:tblStyleColBandSize w:val="1"/>
       <w:tblCellMar>
-        <w:top w:w="0" w:type="dxa"/>
         <w:left w:w="108" w:type="dxa"/>
-        <w:bottom w:w="0" w:type="dxa"/>
         <w:right w:w="108" w:type="dxa"/>
       </w:tblCellMar>
     </w:tblPr>
@@ -12817,9 +15874,7 @@
       <w:tblStyleRowBandSize w:val="1"/>
       <w:tblStyleColBandSize w:val="1"/>
       <w:tblCellMar>
-        <w:top w:w="0" w:type="dxa"/>
         <w:left w:w="108" w:type="dxa"/>
-        <w:bottom w:w="0" w:type="dxa"/>
         <w:right w:w="108" w:type="dxa"/>
       </w:tblCellMar>
     </w:tblPr>

</xml_diff>